<commit_message>
Tabelas e comentarios adicionados
</commit_message>
<xml_diff>
--- a/lab2/Relatorio Lab2.docx
+++ b/lab2/Relatorio Lab2.docx
@@ -61,36 +61,27 @@
           </w:tcPr>
           <w:p>
             <w:r>
-              <w:t>a=</w:t>
-            </w:r>
-            <w:r>
-              <w:t>1</w:t>
-            </w:r>
-          </w:p>
-        </w:tc>
-        <w:tc>
-          <w:tcPr>
-            <w:tcW w:w="1699" w:type="dxa"/>
-          </w:tcPr>
-          <w:p>
-            <w:r>
-              <w:t>a=</w:t>
-            </w:r>
-            <w:r>
-              <w:t>2</w:t>
-            </w:r>
-          </w:p>
-        </w:tc>
-        <w:tc>
-          <w:tcPr>
-            <w:tcW w:w="1699" w:type="dxa"/>
-          </w:tcPr>
-          <w:p>
-            <w:r>
-              <w:t>a=</w:t>
-            </w:r>
-            <w:r>
-              <w:t>5</w:t>
+              <w:t>a=1</w:t>
+            </w:r>
+          </w:p>
+        </w:tc>
+        <w:tc>
+          <w:tcPr>
+            <w:tcW w:w="1699" w:type="dxa"/>
+          </w:tcPr>
+          <w:p>
+            <w:r>
+              <w:t>a=2</w:t>
+            </w:r>
+          </w:p>
+        </w:tc>
+        <w:tc>
+          <w:tcPr>
+            <w:tcW w:w="1699" w:type="dxa"/>
+          </w:tcPr>
+          <w:p>
+            <w:r>
+              <w:t>a=5</w:t>
             </w:r>
           </w:p>
         </w:tc>
@@ -154,10 +145,7 @@
           </w:tcPr>
           <w:p>
             <w:r>
-              <w:t>.0</w:t>
-            </w:r>
-            <w:r>
-              <w:t>1</w:t>
+              <w:t>.01</w:t>
             </w:r>
           </w:p>
         </w:tc>
@@ -209,10 +197,7 @@
           </w:tcPr>
           <w:p>
             <w:r>
-              <w:t>.0</w:t>
-            </w:r>
-            <w:r>
-              <w:t>3</w:t>
+              <w:t>.03</w:t>
             </w:r>
           </w:p>
         </w:tc>
@@ -602,13 +587,7 @@
           <w:rPr>
             <w:rFonts w:ascii="Cambria Math" w:hAnsi="Cambria Math"/>
           </w:rPr>
-          <m:t xml:space="preserve"> </m:t>
-        </m:r>
-        <m:r>
-          <w:rPr>
-            <w:rFonts w:ascii="Cambria Math" w:hAnsi="Cambria Math"/>
-          </w:rPr>
-          <m:t>η</m:t>
+          <m:t xml:space="preserve"> η</m:t>
         </m:r>
       </m:oMath>
       <w:r>
@@ -1529,6 +1508,9 @@
       </w:r>
       <m:oMath>
         <m:r>
+          <m:rPr>
+            <m:sty m:val="p"/>
+          </m:rPr>
           <w:rPr>
             <w:rFonts w:ascii="Cambria Math" w:hAnsi="Cambria Math"/>
           </w:rPr>
@@ -1546,6 +1528,11 @@
     </w:p>
     <w:p/>
     <w:p>
+      <w:pPr>
+        <w:rPr>
+          <w:rFonts w:eastAsiaTheme="minorEastAsia"/>
+        </w:rPr>
+      </w:pPr>
       <w:r>
         <w:t xml:space="preserve">Não [PORQUE NAO SEI BEM], porque ao aumentar a em </w:t>
       </w:r>
@@ -1589,13 +1576,7 @@
         <w:rPr>
           <w:rFonts w:eastAsiaTheme="minorEastAsia"/>
         </w:rPr>
-        <w:t xml:space="preserve">  </w:t>
-      </w:r>
-      <w:r>
-        <w:rPr>
-          <w:rFonts w:eastAsiaTheme="minorEastAsia"/>
-        </w:rPr>
-        <w:t>não se está a dificultar a tarefa de convergir (tendo em conta que se escolheu um</w:t>
+        <w:t xml:space="preserve">  não se está a dificultar a tarefa de convergir (tendo em conta que se escolheu um</w:t>
       </w:r>
       <w:r>
         <w:rPr>
@@ -1614,13 +1595,7 @@
           <w:rPr>
             <w:rFonts w:ascii="Cambria Math" w:hAnsi="Cambria Math"/>
           </w:rPr>
-          <m:t>η</m:t>
-        </m:r>
-        <m:r>
-          <w:rPr>
-            <w:rFonts w:ascii="Cambria Math" w:hAnsi="Cambria Math"/>
-          </w:rPr>
-          <m:t xml:space="preserve"> </m:t>
+          <m:t xml:space="preserve">η </m:t>
         </m:r>
       </m:oMath>
       <w:r>
@@ -1652,9 +1627,39 @@
     </w:p>
     <w:p>
       <w:pPr>
+        <w:rPr>
+          <w:rFonts w:eastAsiaTheme="minorEastAsia"/>
+        </w:rPr>
+      </w:pPr>
+    </w:p>
+    <w:p>
+      <w:pPr>
+        <w:rPr>
+          <w:rFonts w:eastAsiaTheme="minorEastAsia"/>
+        </w:rPr>
+      </w:pPr>
+    </w:p>
+    <w:p>
+      <w:pPr>
+        <w:rPr>
+          <w:rFonts w:eastAsiaTheme="minorEastAsia"/>
+        </w:rPr>
+      </w:pPr>
+    </w:p>
+    <w:p>
+      <w:pPr>
+        <w:rPr>
+          <w:rFonts w:eastAsiaTheme="minorEastAsia"/>
+        </w:rPr>
+      </w:pPr>
+    </w:p>
+    <w:p/>
+    <w:p>
+      <w:pPr>
         <w:pStyle w:val="Heading1"/>
       </w:pPr>
       <w:r>
+        <w:lastRenderedPageBreak/>
         <w:t>3.1)</w:t>
       </w:r>
     </w:p>
@@ -1718,13 +1723,24 @@
                   <w:rPr>
                     <w:rFonts w:ascii="Cambria Math" w:hAnsi="Cambria Math"/>
                   </w:rPr>
-                  <m:t>α</m:t>
+                  <m:t>α= .5</m:t>
                 </m:r>
+              </m:oMath>
+            </m:oMathPara>
+          </w:p>
+        </w:tc>
+        <w:tc>
+          <w:tcPr>
+            <w:tcW w:w="1416" w:type="dxa"/>
+          </w:tcPr>
+          <w:p>
+            <m:oMathPara>
+              <m:oMath>
                 <m:r>
                   <w:rPr>
                     <w:rFonts w:ascii="Cambria Math" w:hAnsi="Cambria Math"/>
                   </w:rPr>
-                  <m:t>= .5</m:t>
+                  <m:t>α=.7</m:t>
                 </m:r>
               </m:oMath>
             </m:oMathPara>
@@ -1733,6 +1749,1662 @@
         <w:tc>
           <w:tcPr>
             <w:tcW w:w="1416" w:type="dxa"/>
+          </w:tcPr>
+          <w:p>
+            <m:oMathPara>
+              <m:oMath>
+                <m:r>
+                  <w:rPr>
+                    <w:rFonts w:ascii="Cambria Math" w:hAnsi="Cambria Math"/>
+                  </w:rPr>
+                  <m:t>α=.9</m:t>
+                </m:r>
+              </m:oMath>
+            </m:oMathPara>
+          </w:p>
+        </w:tc>
+        <w:tc>
+          <w:tcPr>
+            <w:tcW w:w="1416" w:type="dxa"/>
+          </w:tcPr>
+          <w:p>
+            <m:oMathPara>
+              <m:oMath>
+                <m:r>
+                  <w:rPr>
+                    <w:rFonts w:ascii="Cambria Math" w:hAnsi="Cambria Math"/>
+                  </w:rPr>
+                  <m:t>α= .95</m:t>
+                </m:r>
+              </m:oMath>
+            </m:oMathPara>
+          </w:p>
+        </w:tc>
+      </w:tr>
+      <w:tr>
+        <w:tc>
+          <w:tcPr>
+            <w:tcW w:w="1415" w:type="dxa"/>
+          </w:tcPr>
+          <w:p>
+            <w:r>
+              <w:t>.003</w:t>
+            </w:r>
+          </w:p>
+        </w:tc>
+        <w:tc>
+          <w:tcPr>
+            <w:tcW w:w="1415" w:type="dxa"/>
+          </w:tcPr>
+          <w:p>
+            <w:r>
+              <w:t>&gt;1000</w:t>
+            </w:r>
+          </w:p>
+        </w:tc>
+        <w:tc>
+          <w:tcPr>
+            <w:tcW w:w="1415" w:type="dxa"/>
+          </w:tcPr>
+          <w:p>
+            <w:r>
+              <w:t>&gt;1000</w:t>
+            </w:r>
+          </w:p>
+        </w:tc>
+        <w:tc>
+          <w:tcPr>
+            <w:tcW w:w="1416" w:type="dxa"/>
+          </w:tcPr>
+          <w:p>
+            <w:r>
+              <w:t>&gt;1000</w:t>
+            </w:r>
+          </w:p>
+        </w:tc>
+        <w:tc>
+          <w:tcPr>
+            <w:tcW w:w="1416" w:type="dxa"/>
+          </w:tcPr>
+          <w:p>
+            <w:r>
+              <w:t>&gt;1000</w:t>
+            </w:r>
+          </w:p>
+        </w:tc>
+        <w:tc>
+          <w:tcPr>
+            <w:tcW w:w="1416" w:type="dxa"/>
+          </w:tcPr>
+          <w:p>
+            <w:r>
+              <w:t>&gt;1000</w:t>
+            </w:r>
+          </w:p>
+        </w:tc>
+      </w:tr>
+      <w:tr>
+        <w:tc>
+          <w:tcPr>
+            <w:tcW w:w="1415" w:type="dxa"/>
+          </w:tcPr>
+          <w:p>
+            <w:r>
+              <w:t>.01</w:t>
+            </w:r>
+          </w:p>
+        </w:tc>
+        <w:tc>
+          <w:tcPr>
+            <w:tcW w:w="1415" w:type="dxa"/>
+          </w:tcPr>
+          <w:p>
+            <w:r>
+              <w:t>563</w:t>
+            </w:r>
+          </w:p>
+        </w:tc>
+        <w:tc>
+          <w:tcPr>
+            <w:tcW w:w="1415" w:type="dxa"/>
+          </w:tcPr>
+          <w:p>
+            <w:r>
+              <w:t>558</w:t>
+            </w:r>
+          </w:p>
+        </w:tc>
+        <w:tc>
+          <w:tcPr>
+            <w:tcW w:w="1416" w:type="dxa"/>
+          </w:tcPr>
+          <w:p>
+            <w:r>
+              <w:t>552</w:t>
+            </w:r>
+          </w:p>
+        </w:tc>
+        <w:tc>
+          <w:tcPr>
+            <w:tcW w:w="1416" w:type="dxa"/>
+          </w:tcPr>
+          <w:p>
+            <w:r>
+              <w:t>516</w:t>
+            </w:r>
+          </w:p>
+        </w:tc>
+        <w:tc>
+          <w:tcPr>
+            <w:tcW w:w="1416" w:type="dxa"/>
+          </w:tcPr>
+          <w:p>
+            <w:r>
+              <w:t>448</w:t>
+            </w:r>
+          </w:p>
+        </w:tc>
+      </w:tr>
+      <w:tr>
+        <w:tc>
+          <w:tcPr>
+            <w:tcW w:w="1415" w:type="dxa"/>
+          </w:tcPr>
+          <w:p>
+            <w:r>
+              <w:t>.03</w:t>
+            </w:r>
+          </w:p>
+        </w:tc>
+        <w:tc>
+          <w:tcPr>
+            <w:tcW w:w="1415" w:type="dxa"/>
+          </w:tcPr>
+          <w:p>
+            <w:r>
+              <w:t>186</w:t>
+            </w:r>
+          </w:p>
+        </w:tc>
+        <w:tc>
+          <w:tcPr>
+            <w:tcW w:w="1415" w:type="dxa"/>
+          </w:tcPr>
+          <w:p>
+            <w:r>
+              <w:t>181</w:t>
+            </w:r>
+          </w:p>
+        </w:tc>
+        <w:tc>
+          <w:tcPr>
+            <w:tcW w:w="1416" w:type="dxa"/>
+          </w:tcPr>
+          <w:p>
+            <w:r>
+              <w:t>178</w:t>
+            </w:r>
+          </w:p>
+        </w:tc>
+        <w:tc>
+          <w:tcPr>
+            <w:tcW w:w="1416" w:type="dxa"/>
+          </w:tcPr>
+          <w:p>
+            <w:r>
+              <w:t>115</w:t>
+            </w:r>
+          </w:p>
+        </w:tc>
+        <w:tc>
+          <w:tcPr>
+            <w:tcW w:w="1416" w:type="dxa"/>
+          </w:tcPr>
+          <w:p>
+            <w:r>
+              <w:t>172</w:t>
+            </w:r>
+          </w:p>
+        </w:tc>
+      </w:tr>
+      <w:tr>
+        <w:tc>
+          <w:tcPr>
+            <w:tcW w:w="1415" w:type="dxa"/>
+          </w:tcPr>
+          <w:p>
+            <w:r>
+              <w:t>.1</w:t>
+            </w:r>
+          </w:p>
+        </w:tc>
+        <w:tc>
+          <w:tcPr>
+            <w:tcW w:w="1415" w:type="dxa"/>
+          </w:tcPr>
+          <w:p>
+            <w:r>
+              <w:t>div</w:t>
+            </w:r>
+          </w:p>
+        </w:tc>
+        <w:tc>
+          <w:tcPr>
+            <w:tcW w:w="1415" w:type="dxa"/>
+          </w:tcPr>
+          <w:p>
+            <w:r>
+              <w:t>48</w:t>
+            </w:r>
+          </w:p>
+        </w:tc>
+        <w:tc>
+          <w:tcPr>
+            <w:tcW w:w="1416" w:type="dxa"/>
+          </w:tcPr>
+          <w:p>
+            <w:r>
+              <w:t>35</w:t>
+            </w:r>
+          </w:p>
+        </w:tc>
+        <w:tc>
+          <w:tcPr>
+            <w:tcW w:w="1416" w:type="dxa"/>
+          </w:tcPr>
+          <w:p>
+            <w:r>
+              <w:t>91</w:t>
+            </w:r>
+          </w:p>
+        </w:tc>
+        <w:tc>
+          <w:tcPr>
+            <w:tcW w:w="1416" w:type="dxa"/>
+          </w:tcPr>
+          <w:p>
+            <w:r>
+              <w:t>122</w:t>
+            </w:r>
+          </w:p>
+        </w:tc>
+      </w:tr>
+      <w:tr>
+        <w:tc>
+          <w:tcPr>
+            <w:tcW w:w="1415" w:type="dxa"/>
+          </w:tcPr>
+          <w:p>
+            <w:r>
+              <w:t>.3</w:t>
+            </w:r>
+          </w:p>
+        </w:tc>
+        <w:tc>
+          <w:tcPr>
+            <w:tcW w:w="1415" w:type="dxa"/>
+          </w:tcPr>
+          <w:p>
+            <w:r>
+              <w:t>Div</w:t>
+            </w:r>
+          </w:p>
+        </w:tc>
+        <w:tc>
+          <w:tcPr>
+            <w:tcW w:w="1415" w:type="dxa"/>
+          </w:tcPr>
+          <w:p>
+            <w:r>
+              <w:t>Div</w:t>
+            </w:r>
+          </w:p>
+        </w:tc>
+        <w:tc>
+          <w:tcPr>
+            <w:tcW w:w="1416" w:type="dxa"/>
+          </w:tcPr>
+          <w:p>
+            <w:r>
+              <w:t>29</w:t>
+            </w:r>
+          </w:p>
+        </w:tc>
+        <w:tc>
+          <w:tcPr>
+            <w:tcW w:w="1416" w:type="dxa"/>
+          </w:tcPr>
+          <w:p>
+            <w:r>
+              <w:t>83</w:t>
+            </w:r>
+          </w:p>
+        </w:tc>
+        <w:tc>
+          <w:tcPr>
+            <w:tcW w:w="1416" w:type="dxa"/>
+          </w:tcPr>
+          <w:p>
+            <w:r>
+              <w:t>92</w:t>
+            </w:r>
+          </w:p>
+        </w:tc>
+      </w:tr>
+      <w:tr>
+        <w:tc>
+          <w:tcPr>
+            <w:tcW w:w="1415" w:type="dxa"/>
+          </w:tcPr>
+          <w:p>
+            <w:r>
+              <w:t>1</w:t>
+            </w:r>
+          </w:p>
+        </w:tc>
+        <w:tc>
+          <w:tcPr>
+            <w:tcW w:w="1415" w:type="dxa"/>
+          </w:tcPr>
+          <w:p>
+            <w:r>
+              <w:t>Div</w:t>
+            </w:r>
+          </w:p>
+        </w:tc>
+        <w:tc>
+          <w:tcPr>
+            <w:tcW w:w="1415" w:type="dxa"/>
+          </w:tcPr>
+          <w:p>
+            <w:r>
+              <w:t>Div</w:t>
+            </w:r>
+          </w:p>
+        </w:tc>
+        <w:tc>
+          <w:tcPr>
+            <w:tcW w:w="1416" w:type="dxa"/>
+          </w:tcPr>
+          <w:p>
+            <w:r>
+              <w:t>div</w:t>
+            </w:r>
+          </w:p>
+        </w:tc>
+        <w:tc>
+          <w:tcPr>
+            <w:tcW w:w="1416" w:type="dxa"/>
+          </w:tcPr>
+          <w:p>
+            <w:r>
+              <w:t>92</w:t>
+            </w:r>
+          </w:p>
+        </w:tc>
+        <w:tc>
+          <w:tcPr>
+            <w:tcW w:w="1416" w:type="dxa"/>
+          </w:tcPr>
+          <w:p>
+            <w:r>
+              <w:t>146</w:t>
+            </w:r>
+          </w:p>
+        </w:tc>
+      </w:tr>
+      <w:tr>
+        <w:tc>
+          <w:tcPr>
+            <w:tcW w:w="1415" w:type="dxa"/>
+          </w:tcPr>
+          <w:p>
+            <w:r>
+              <w:t>3</w:t>
+            </w:r>
+          </w:p>
+        </w:tc>
+        <w:tc>
+          <w:tcPr>
+            <w:tcW w:w="1415" w:type="dxa"/>
+          </w:tcPr>
+          <w:p>
+            <w:r>
+              <w:t>Div</w:t>
+            </w:r>
+          </w:p>
+        </w:tc>
+        <w:tc>
+          <w:tcPr>
+            <w:tcW w:w="1415" w:type="dxa"/>
+          </w:tcPr>
+          <w:p>
+            <w:r>
+              <w:t>div</w:t>
+            </w:r>
+          </w:p>
+        </w:tc>
+        <w:tc>
+          <w:tcPr>
+            <w:tcW w:w="1416" w:type="dxa"/>
+          </w:tcPr>
+          <w:p>
+            <w:r>
+              <w:t>Div</w:t>
+            </w:r>
+          </w:p>
+        </w:tc>
+        <w:tc>
+          <w:tcPr>
+            <w:tcW w:w="1416" w:type="dxa"/>
+          </w:tcPr>
+          <w:p>
+            <w:r>
+              <w:t>div</w:t>
+            </w:r>
+          </w:p>
+        </w:tc>
+        <w:tc>
+          <w:tcPr>
+            <w:tcW w:w="1416" w:type="dxa"/>
+          </w:tcPr>
+          <w:p>
+            <w:r>
+              <w:t>147</w:t>
+            </w:r>
+          </w:p>
+        </w:tc>
+      </w:tr>
+      <w:tr>
+        <w:tc>
+          <w:tcPr>
+            <w:tcW w:w="1415" w:type="dxa"/>
+          </w:tcPr>
+          <w:p>
+            <w:r>
+              <w:t>10</w:t>
+            </w:r>
+          </w:p>
+        </w:tc>
+        <w:tc>
+          <w:tcPr>
+            <w:tcW w:w="1415" w:type="dxa"/>
+          </w:tcPr>
+          <w:p>
+            <w:r>
+              <w:t>div</w:t>
+            </w:r>
+          </w:p>
+        </w:tc>
+        <w:tc>
+          <w:tcPr>
+            <w:tcW w:w="1415" w:type="dxa"/>
+          </w:tcPr>
+          <w:p>
+            <w:r>
+              <w:t>div</w:t>
+            </w:r>
+          </w:p>
+        </w:tc>
+        <w:tc>
+          <w:tcPr>
+            <w:tcW w:w="1416" w:type="dxa"/>
+          </w:tcPr>
+          <w:p>
+            <w:r>
+              <w:t>div</w:t>
+            </w:r>
+          </w:p>
+        </w:tc>
+        <w:tc>
+          <w:tcPr>
+            <w:tcW w:w="1416" w:type="dxa"/>
+          </w:tcPr>
+          <w:p>
+            <w:r>
+              <w:t>div</w:t>
+            </w:r>
+          </w:p>
+        </w:tc>
+        <w:tc>
+          <w:tcPr>
+            <w:tcW w:w="1416" w:type="dxa"/>
+          </w:tcPr>
+          <w:p>
+            <w:r>
+              <w:t>Div</w:t>
+            </w:r>
+          </w:p>
+        </w:tc>
+      </w:tr>
+      <w:tr>
+        <w:trPr>
+          <w:trHeight w:val="286"/>
+        </w:trPr>
+        <w:tc>
+          <w:tcPr>
+            <w:tcW w:w="1415" w:type="dxa"/>
+          </w:tcPr>
+          <w:p>
+            <w:r>
+              <w:t xml:space="preserve">Divergence </w:t>
+            </w:r>
+          </w:p>
+          <w:p>
+            <w:r>
+              <w:t>threshold</w:t>
+            </w:r>
+          </w:p>
+        </w:tc>
+        <w:tc>
+          <w:tcPr>
+            <w:tcW w:w="1415" w:type="dxa"/>
+          </w:tcPr>
+          <w:p>
+            <w:r>
+              <w:t>.1</w:t>
+            </w:r>
+          </w:p>
+        </w:tc>
+        <w:tc>
+          <w:tcPr>
+            <w:tcW w:w="1415" w:type="dxa"/>
+          </w:tcPr>
+          <w:p>
+            <w:r>
+              <w:t>.3</w:t>
+            </w:r>
+          </w:p>
+        </w:tc>
+        <w:tc>
+          <w:tcPr>
+            <w:tcW w:w="1416" w:type="dxa"/>
+          </w:tcPr>
+          <w:p>
+            <w:r>
+              <w:rPr>
+                <w:highlight w:val="yellow"/>
+              </w:rPr>
+              <w:t>.567?</w:t>
+            </w:r>
+          </w:p>
+        </w:tc>
+        <w:tc>
+          <w:tcPr>
+            <w:tcW w:w="1416" w:type="dxa"/>
+          </w:tcPr>
+          <w:p>
+            <w:r>
+              <w:rPr>
+                <w:highlight w:val="yellow"/>
+              </w:rPr>
+              <w:t>1.9?</w:t>
+            </w:r>
+          </w:p>
+        </w:tc>
+        <w:tc>
+          <w:tcPr>
+            <w:tcW w:w="1416" w:type="dxa"/>
+          </w:tcPr>
+          <w:p>
+            <w:r>
+              <w:rPr>
+                <w:highlight w:val="yellow"/>
+              </w:rPr>
+              <w:t>3.9?</w:t>
+            </w:r>
+          </w:p>
+        </w:tc>
+      </w:tr>
+    </w:tbl>
+    <w:p>
+      <w:pPr>
+        <w:pStyle w:val="Heading1"/>
+      </w:pPr>
+      <w:r>
+        <w:t>3.2)</w:t>
+      </w:r>
+    </w:p>
+    <w:p>
+      <w:pPr>
+        <w:rPr>
+          <w:rFonts w:eastAsiaTheme="minorEastAsia"/>
+        </w:rPr>
+      </w:pPr>
+      <w:r>
+        <w:rPr>
+          <w:highlight w:val="yellow"/>
+        </w:rPr>
+        <w:t xml:space="preserve">Como podemos observar quanto maior o </w:t>
+      </w:r>
+      <m:oMath>
+        <m:r>
+          <w:rPr>
+            <w:rFonts w:ascii="Cambria Math" w:hAnsi="Cambria Math"/>
+            <w:highlight w:val="yellow"/>
+          </w:rPr>
+          <m:t>α</m:t>
+        </m:r>
+      </m:oMath>
+      <w:r>
+        <w:rPr>
+          <w:rFonts w:eastAsiaTheme="minorEastAsia"/>
+          <w:highlight w:val="yellow"/>
+        </w:rPr>
+        <w:t xml:space="preserve"> menor será a influência do </w:t>
+      </w:r>
+      <m:oMath>
+        <m:r>
+          <w:rPr>
+            <w:rFonts w:ascii="Cambria Math" w:eastAsiaTheme="minorEastAsia" w:hAnsi="Cambria Math"/>
+            <w:highlight w:val="yellow"/>
+          </w:rPr>
+          <m:t>η</m:t>
+        </m:r>
+      </m:oMath>
+      <w:r>
+        <w:rPr>
+          <w:rFonts w:eastAsiaTheme="minorEastAsia"/>
+          <w:highlight w:val="yellow"/>
+        </w:rPr>
+        <w:t xml:space="preserve">, isto claramente observado  para </w:t>
+      </w:r>
+      <m:oMath>
+        <m:r>
+          <w:rPr>
+            <w:rFonts w:ascii="Cambria Math" w:eastAsiaTheme="minorEastAsia" w:hAnsi="Cambria Math"/>
+            <w:highlight w:val="yellow"/>
+          </w:rPr>
+          <m:t>α=0.95</m:t>
+        </m:r>
+      </m:oMath>
+      <w:r>
+        <w:rPr>
+          <w:rFonts w:eastAsiaTheme="minorEastAsia"/>
+          <w:highlight w:val="yellow"/>
+        </w:rPr>
+        <w:t xml:space="preserve">. Além disso, podemos observar que ao aumentar o </w:t>
+      </w:r>
+      <m:oMath>
+        <m:r>
+          <w:rPr>
+            <w:rFonts w:ascii="Cambria Math" w:eastAsiaTheme="minorEastAsia" w:hAnsi="Cambria Math"/>
+            <w:highlight w:val="yellow"/>
+          </w:rPr>
+          <m:t>α</m:t>
+        </m:r>
+      </m:oMath>
+      <w:r>
+        <w:rPr>
+          <w:rFonts w:eastAsiaTheme="minorEastAsia"/>
+          <w:highlight w:val="yellow"/>
+        </w:rPr>
+        <w:t xml:space="preserve"> para </w:t>
+      </w:r>
+      <m:oMath>
+        <m:r>
+          <w:rPr>
+            <w:rFonts w:ascii="Cambria Math" w:eastAsiaTheme="minorEastAsia" w:hAnsi="Cambria Math"/>
+            <w:highlight w:val="yellow"/>
+          </w:rPr>
+          <m:t>η</m:t>
+        </m:r>
+      </m:oMath>
+      <w:r>
+        <w:rPr>
+          <w:rFonts w:eastAsiaTheme="minorEastAsia"/>
+          <w:highlight w:val="yellow"/>
+        </w:rPr>
+        <w:t xml:space="preserve"> suficientemente pequeno, permite o algoritmo convergir mais facilmente.</w:t>
+      </w:r>
+      <w:r>
+        <w:rPr>
+          <w:rFonts w:eastAsiaTheme="minorEastAsia"/>
+          <w:highlight w:val="yellow"/>
+        </w:rPr>
+        <w:t xml:space="preserve">  O alpha tem relativamente pouca influência no número de iterações.</w:t>
+      </w:r>
+      <w:r>
+        <w:rPr>
+          <w:rFonts w:eastAsiaTheme="minorEastAsia"/>
+        </w:rPr>
+        <w:t xml:space="preserve"> </w:t>
+      </w:r>
+    </w:p>
+    <w:p>
+      <w:pPr>
+        <w:rPr>
+          <w:rFonts w:eastAsiaTheme="minorEastAsia"/>
+        </w:rPr>
+      </w:pPr>
+    </w:p>
+    <w:p>
+      <w:pPr>
+        <w:pStyle w:val="Heading1"/>
+      </w:pPr>
+      <w:r>
+        <w:t>4.1)</w:t>
+      </w:r>
+    </w:p>
+    <w:tbl>
+      <w:tblPr>
+        <w:tblStyle w:val="TableGrid"/>
+        <w:tblW w:w="0" w:type="auto"/>
+        <w:tblLook w:val="04A0" w:firstRow="1" w:lastRow="0" w:firstColumn="1" w:lastColumn="0" w:noHBand="0" w:noVBand="1"/>
+      </w:tblPr>
+      <w:tblGrid>
+        <w:gridCol w:w="1060"/>
+        <w:gridCol w:w="1059"/>
+        <w:gridCol w:w="1074"/>
+        <w:gridCol w:w="1060"/>
+        <w:gridCol w:w="1060"/>
+        <w:gridCol w:w="1061"/>
+        <w:gridCol w:w="1060"/>
+        <w:gridCol w:w="1060"/>
+      </w:tblGrid>
+      <w:tr>
+        <w:tc>
+          <w:tcPr>
+            <w:tcW w:w="1061" w:type="dxa"/>
+          </w:tcPr>
+          <w:p>
+            <w:r>
+              <w:t>N. of tests</w:t>
+            </w:r>
+          </w:p>
+        </w:tc>
+        <w:tc>
+          <w:tcPr>
+            <w:tcW w:w="1061" w:type="dxa"/>
+          </w:tcPr>
+          <w:p>
+            <m:oMathPara>
+              <m:oMath>
+                <m:r>
+                  <m:rPr>
+                    <m:sty m:val="p"/>
+                  </m:rPr>
+                  <w:rPr>
+                    <w:rFonts w:ascii="Cambria Math" w:hAnsi="Cambria Math"/>
+                  </w:rPr>
+                  <m:t>α</m:t>
+                </m:r>
+              </m:oMath>
+            </m:oMathPara>
+          </w:p>
+        </w:tc>
+        <w:tc>
+          <w:tcPr>
+            <w:tcW w:w="1062" w:type="dxa"/>
+          </w:tcPr>
+          <w:p>
+            <m:oMathPara>
+              <m:oMath>
+                <m:r>
+                  <w:rPr>
+                    <w:rFonts w:ascii="Cambria Math" w:hAnsi="Cambria Math"/>
+                  </w:rPr>
+                  <m:t>η→</m:t>
+                </m:r>
+              </m:oMath>
+            </m:oMathPara>
+          </w:p>
+        </w:tc>
+        <w:tc>
+          <w:tcPr>
+            <w:tcW w:w="1062" w:type="dxa"/>
+          </w:tcPr>
+          <w:p>
+            <w:r>
+              <w:t>-20%</w:t>
+            </w:r>
+          </w:p>
+        </w:tc>
+        <w:tc>
+          <w:tcPr>
+            <w:tcW w:w="1062" w:type="dxa"/>
+          </w:tcPr>
+          <w:p>
+            <w:r>
+              <w:t>-1</w:t>
+            </w:r>
+            <w:r>
+              <w:t>0%</w:t>
+            </w:r>
+          </w:p>
+        </w:tc>
+        <w:tc>
+          <w:tcPr>
+            <w:tcW w:w="1062" w:type="dxa"/>
+          </w:tcPr>
+          <w:p>
+            <w:r>
+              <w:t>Best</w:t>
+            </w:r>
+            <w:r>
+              <w:t xml:space="preserve"> (</w:t>
+            </w:r>
+            <m:oMath>
+              <m:r>
+                <w:rPr>
+                  <w:rFonts w:ascii="Cambria Math" w:hAnsi="Cambria Math"/>
+                </w:rPr>
+                <m:t>η=0.015</m:t>
+              </m:r>
+            </m:oMath>
+            <w:r>
+              <w:t>)</w:t>
+            </w:r>
+          </w:p>
+        </w:tc>
+        <w:tc>
+          <w:tcPr>
+            <w:tcW w:w="1062" w:type="dxa"/>
+          </w:tcPr>
+          <w:p>
+            <w:r>
+              <w:t>+1</w:t>
+            </w:r>
+            <w:r>
+              <w:t>0%</w:t>
+            </w:r>
+          </w:p>
+        </w:tc>
+        <w:tc>
+          <w:tcPr>
+            <w:tcW w:w="1062" w:type="dxa"/>
+          </w:tcPr>
+          <w:p>
+            <w:r>
+              <w:t>+</w:t>
+            </w:r>
+            <w:r>
+              <w:t>20%</w:t>
+            </w:r>
+          </w:p>
+        </w:tc>
+      </w:tr>
+      <w:tr>
+        <w:tc>
+          <w:tcPr>
+            <w:tcW w:w="1061" w:type="dxa"/>
+          </w:tcPr>
+          <w:p>
+            <m:oMathPara>
+              <m:oMath>
+                <m:r>
+                  <w:rPr>
+                    <w:rFonts w:ascii="Cambria Math" w:hAnsi="Cambria Math"/>
+                  </w:rPr>
+                  <m:t>≈12</m:t>
+                </m:r>
+              </m:oMath>
+            </m:oMathPara>
+          </w:p>
+        </w:tc>
+        <w:tc>
+          <w:tcPr>
+            <w:tcW w:w="1061" w:type="dxa"/>
+          </w:tcPr>
+          <w:p>
+            <w:r>
+              <w:t>0.23</w:t>
+            </w:r>
+          </w:p>
+        </w:tc>
+        <w:tc>
+          <w:tcPr>
+            <w:tcW w:w="1062" w:type="dxa"/>
+          </w:tcPr>
+          <w:p>
+            <w:r>
+              <w:t xml:space="preserve">N. of iterations </w:t>
+            </w:r>
+            <m:oMath>
+              <m:r>
+                <w:rPr>
+                  <w:rFonts w:ascii="Cambria Math" w:hAnsi="Cambria Math"/>
+                </w:rPr>
+                <m:t>→</m:t>
+              </m:r>
+            </m:oMath>
+          </w:p>
+        </w:tc>
+        <w:tc>
+          <w:tcPr>
+            <w:tcW w:w="1062" w:type="dxa"/>
+          </w:tcPr>
+          <w:p>
+            <w:r>
+              <w:t>667</w:t>
+            </w:r>
+          </w:p>
+        </w:tc>
+        <w:tc>
+          <w:tcPr>
+            <w:tcW w:w="1062" w:type="dxa"/>
+          </w:tcPr>
+          <w:p>
+            <w:r>
+              <w:t>499</w:t>
+            </w:r>
+          </w:p>
+        </w:tc>
+        <w:tc>
+          <w:tcPr>
+            <w:tcW w:w="1062" w:type="dxa"/>
+          </w:tcPr>
+          <w:p>
+            <w:r>
+              <w:t>25</w:t>
+            </w:r>
+          </w:p>
+        </w:tc>
+        <w:tc>
+          <w:tcPr>
+            <w:tcW w:w="1062" w:type="dxa"/>
+          </w:tcPr>
+          <w:p>
+            <w:r>
+              <w:t>DIv</w:t>
+            </w:r>
+          </w:p>
+        </w:tc>
+        <w:tc>
+          <w:tcPr>
+            <w:tcW w:w="1062" w:type="dxa"/>
+          </w:tcPr>
+          <w:p>
+            <w:r>
+              <w:t>Div</w:t>
+            </w:r>
+          </w:p>
+        </w:tc>
+      </w:tr>
+    </w:tbl>
+    <w:p>
+      <w:pPr>
+        <w:pStyle w:val="Heading1"/>
+      </w:pPr>
+      <w:r>
+        <w:t>4.2)</w:t>
+      </w:r>
+    </w:p>
+    <w:p>
+      <w:pPr>
+        <w:rPr>
+          <w:rFonts w:eastAsiaTheme="minorEastAsia"/>
+        </w:rPr>
+      </w:pPr>
+      <w:r>
+        <w:t xml:space="preserve">É difícil de encontrar valores que resultem em poucas iterações porque os parâmetros são bastante sensíveis, como se pôde observar, uma variação de 10% causa que o algoritmo diverja ou o número de iterações aumente substancialmente. </w:t>
+      </w:r>
+      <w:r>
+        <w:rPr>
+          <w:highlight w:val="yellow"/>
+        </w:rPr>
+        <w:t xml:space="preserve">Em relação ao </w:t>
+      </w:r>
+      <m:oMath>
+        <m:r>
+          <w:rPr>
+            <w:rFonts w:ascii="Cambria Math" w:hAnsi="Cambria Math"/>
+            <w:highlight w:val="yellow"/>
+          </w:rPr>
+          <m:t>α</m:t>
+        </m:r>
+      </m:oMath>
+      <w:r>
+        <w:rPr>
+          <w:rFonts w:eastAsiaTheme="minorEastAsia"/>
+          <w:highlight w:val="yellow"/>
+        </w:rPr>
+        <w:t xml:space="preserve"> este não deve ser</w:t>
+      </w:r>
+      <w:r>
+        <w:rPr>
+          <w:rFonts w:eastAsiaTheme="minorEastAsia"/>
+          <w:highlight w:val="yellow"/>
+        </w:rPr>
+        <w:t xml:space="preserve"> muito grande, para que o algoritmo não tenha muita inércia.</w:t>
+      </w:r>
+    </w:p>
+    <w:p>
+      <w:pPr>
+        <w:rPr>
+          <w:rFonts w:eastAsiaTheme="minorEastAsia"/>
+        </w:rPr>
+      </w:pPr>
+    </w:p>
+    <w:p>
+      <w:pPr>
+        <w:pStyle w:val="Heading1"/>
+      </w:pPr>
+      <w:r>
+        <w:t>4.3)</w:t>
+      </w:r>
+    </w:p>
+    <w:tbl>
+      <w:tblPr>
+        <w:tblStyle w:val="TableGrid"/>
+        <w:tblW w:w="0" w:type="auto"/>
+        <w:tblLook w:val="04A0" w:firstRow="1" w:lastRow="0" w:firstColumn="1" w:lastColumn="0" w:noHBand="0" w:noVBand="1"/>
+      </w:tblPr>
+      <w:tblGrid>
+        <w:gridCol w:w="1061"/>
+        <w:gridCol w:w="1061"/>
+        <w:gridCol w:w="1062"/>
+        <w:gridCol w:w="1062"/>
+        <w:gridCol w:w="1062"/>
+        <w:gridCol w:w="1062"/>
+        <w:gridCol w:w="1062"/>
+      </w:tblGrid>
+      <w:tr>
+        <w:tc>
+          <w:tcPr>
+            <w:tcW w:w="1061" w:type="dxa"/>
+          </w:tcPr>
+          <w:p>
+            <m:oMathPara>
+              <m:oMath>
+                <m:r>
+                  <w:rPr>
+                    <w:rFonts w:ascii="Cambria Math" w:hAnsi="Cambria Math"/>
+                  </w:rPr>
+                  <m:t>η</m:t>
+                </m:r>
+              </m:oMath>
+            </m:oMathPara>
+          </w:p>
+        </w:tc>
+        <w:tc>
+          <w:tcPr>
+            <w:tcW w:w="1061" w:type="dxa"/>
+          </w:tcPr>
+          <w:p>
+            <m:oMathPara>
+              <m:oMath>
+                <m:r>
+                  <m:rPr>
+                    <m:sty m:val="p"/>
+                  </m:rPr>
+                  <w:rPr>
+                    <w:rFonts w:ascii="Cambria Math" w:hAnsi="Cambria Math"/>
+                  </w:rPr>
+                  <m:t>α=0</m:t>
+                </m:r>
+              </m:oMath>
+            </m:oMathPara>
+          </w:p>
+        </w:tc>
+        <w:tc>
+          <w:tcPr>
+            <w:tcW w:w="1062" w:type="dxa"/>
+          </w:tcPr>
+          <w:p>
+            <m:oMathPara>
+              <m:oMath>
+                <m:r>
+                  <m:rPr>
+                    <m:sty m:val="p"/>
+                  </m:rPr>
+                  <w:rPr>
+                    <w:rFonts w:ascii="Cambria Math" w:hAnsi="Cambria Math"/>
+                  </w:rPr>
+                  <m:t>α=</m:t>
+                </m:r>
+                <m:r>
+                  <m:rPr>
+                    <m:sty m:val="p"/>
+                  </m:rPr>
+                  <w:rPr>
+                    <w:rFonts w:ascii="Cambria Math" w:hAnsi="Cambria Math"/>
+                  </w:rPr>
+                  <m:t>.5</m:t>
+                </m:r>
+              </m:oMath>
+            </m:oMathPara>
+          </w:p>
+        </w:tc>
+        <w:tc>
+          <w:tcPr>
+            <w:tcW w:w="1062" w:type="dxa"/>
+          </w:tcPr>
+          <w:p>
+            <m:oMathPara>
+              <m:oMath>
+                <m:r>
+                  <m:rPr>
+                    <m:sty m:val="p"/>
+                  </m:rPr>
+                  <w:rPr>
+                    <w:rFonts w:ascii="Cambria Math" w:hAnsi="Cambria Math"/>
+                  </w:rPr>
+                  <m:t>α</m:t>
+                </m:r>
+                <m:r>
+                  <m:rPr>
+                    <m:sty m:val="p"/>
+                  </m:rPr>
+                  <w:rPr>
+                    <w:rFonts w:ascii="Cambria Math" w:hAnsi="Cambria Math"/>
+                  </w:rPr>
+                  <m:t>=.7</m:t>
+                </m:r>
+              </m:oMath>
+            </m:oMathPara>
+          </w:p>
+        </w:tc>
+        <w:tc>
+          <w:tcPr>
+            <w:tcW w:w="1062" w:type="dxa"/>
+          </w:tcPr>
+          <w:p>
+            <m:oMathPara>
+              <m:oMath>
+                <m:r>
+                  <m:rPr>
+                    <m:sty m:val="p"/>
+                  </m:rPr>
+                  <w:rPr>
+                    <w:rFonts w:ascii="Cambria Math" w:hAnsi="Cambria Math"/>
+                  </w:rPr>
+                  <m:t>α</m:t>
+                </m:r>
+                <m:r>
+                  <m:rPr>
+                    <m:sty m:val="p"/>
+                  </m:rPr>
+                  <w:rPr>
+                    <w:rFonts w:ascii="Cambria Math" w:hAnsi="Cambria Math"/>
+                  </w:rPr>
+                  <m:t>=.9</m:t>
+                </m:r>
+              </m:oMath>
+            </m:oMathPara>
+          </w:p>
+        </w:tc>
+        <w:tc>
+          <w:tcPr>
+            <w:tcW w:w="1062" w:type="dxa"/>
+          </w:tcPr>
+          <w:p>
+            <m:oMathPara>
+              <m:oMath>
+                <m:r>
+                  <m:rPr>
+                    <m:sty m:val="p"/>
+                  </m:rPr>
+                  <w:rPr>
+                    <w:rFonts w:ascii="Cambria Math" w:hAnsi="Cambria Math"/>
+                  </w:rPr>
+                  <m:t>α</m:t>
+                </m:r>
+                <m:r>
+                  <m:rPr>
+                    <m:sty m:val="p"/>
+                  </m:rPr>
+                  <w:rPr>
+                    <w:rFonts w:ascii="Cambria Math" w:hAnsi="Cambria Math"/>
+                  </w:rPr>
+                  <m:t>=.95</m:t>
+                </m:r>
+              </m:oMath>
+            </m:oMathPara>
+          </w:p>
+        </w:tc>
+        <w:tc>
+          <w:tcPr>
+            <w:tcW w:w="1062" w:type="dxa"/>
+          </w:tcPr>
+          <w:p>
+            <m:oMathPara>
+              <m:oMath>
+                <m:r>
+                  <m:rPr>
+                    <m:sty m:val="p"/>
+                  </m:rPr>
+                  <w:rPr>
+                    <w:rFonts w:ascii="Cambria Math" w:hAnsi="Cambria Math"/>
+                  </w:rPr>
+                  <m:t>α</m:t>
+                </m:r>
+                <m:r>
+                  <m:rPr>
+                    <m:sty m:val="p"/>
+                  </m:rPr>
+                  <w:rPr>
+                    <w:rFonts w:ascii="Cambria Math" w:hAnsi="Cambria Math"/>
+                  </w:rPr>
+                  <m:t>=.99</m:t>
+                </m:r>
+              </m:oMath>
+            </m:oMathPara>
+          </w:p>
+        </w:tc>
+      </w:tr>
+      <w:tr>
+        <w:tc>
+          <w:tcPr>
+            <w:tcW w:w="1061" w:type="dxa"/>
+          </w:tcPr>
+          <w:p>
+            <w:r>
+              <w:t>.001</w:t>
+            </w:r>
+          </w:p>
+        </w:tc>
+        <w:tc>
+          <w:tcPr>
+            <w:tcW w:w="1061" w:type="dxa"/>
+          </w:tcPr>
+          <w:p>
+            <w:r>
+              <w:t>596</w:t>
+            </w:r>
+          </w:p>
+        </w:tc>
+        <w:tc>
+          <w:tcPr>
+            <w:tcW w:w="1062" w:type="dxa"/>
+          </w:tcPr>
+          <w:p>
+            <w:r>
+              <w:t>298</w:t>
+            </w:r>
+          </w:p>
+        </w:tc>
+        <w:tc>
+          <w:tcPr>
+            <w:tcW w:w="1062" w:type="dxa"/>
+          </w:tcPr>
+          <w:p>
+            <w:r>
+              <w:t>236</w:t>
+            </w:r>
+          </w:p>
+        </w:tc>
+        <w:tc>
+          <w:tcPr>
+            <w:tcW w:w="1062" w:type="dxa"/>
+          </w:tcPr>
+          <w:p>
+            <w:r>
+              <w:t>140</w:t>
+            </w:r>
+          </w:p>
+        </w:tc>
+        <w:tc>
+          <w:tcPr>
+            <w:tcW w:w="1062" w:type="dxa"/>
+          </w:tcPr>
+          <w:p>
+            <w:r>
+              <w:t>198</w:t>
+            </w:r>
+          </w:p>
+        </w:tc>
+        <w:tc>
+          <w:tcPr>
+            <w:tcW w:w="1062" w:type="dxa"/>
+          </w:tcPr>
+          <w:p>
+            <w:r>
+              <w:t>167</w:t>
+            </w:r>
+          </w:p>
+        </w:tc>
+      </w:tr>
+      <w:tr>
+        <w:tc>
+          <w:tcPr>
+            <w:tcW w:w="1061" w:type="dxa"/>
+          </w:tcPr>
+          <w:p>
+            <w:r>
+              <w:t>.01</w:t>
+            </w:r>
+          </w:p>
+        </w:tc>
+        <w:tc>
+          <w:tcPr>
+            <w:tcW w:w="1061" w:type="dxa"/>
+          </w:tcPr>
+          <w:p>
+            <w:r>
+              <w:t>565</w:t>
+            </w:r>
+          </w:p>
+        </w:tc>
+        <w:tc>
+          <w:tcPr>
+            <w:tcW w:w="1062" w:type="dxa"/>
+          </w:tcPr>
+          <w:p>
+            <w:r>
+              <w:t>287</w:t>
+            </w:r>
+          </w:p>
+        </w:tc>
+        <w:tc>
+          <w:tcPr>
+            <w:tcW w:w="1062" w:type="dxa"/>
+          </w:tcPr>
+          <w:p>
+            <w:r>
+              <w:t>221</w:t>
+            </w:r>
+          </w:p>
+        </w:tc>
+        <w:tc>
+          <w:tcPr>
+            <w:tcW w:w="1062" w:type="dxa"/>
+          </w:tcPr>
+          <w:p>
+            <w:r>
+              <w:t>190</w:t>
+            </w:r>
+          </w:p>
+        </w:tc>
+        <w:tc>
+          <w:tcPr>
+            <w:tcW w:w="1062" w:type="dxa"/>
+          </w:tcPr>
+          <w:p>
+            <w:r>
+              <w:t>200</w:t>
+            </w:r>
+          </w:p>
+        </w:tc>
+        <w:tc>
+          <w:tcPr>
+            <w:tcW w:w="1062" w:type="dxa"/>
+          </w:tcPr>
+          <w:p>
+            <w:r>
+              <w:t>165</w:t>
+            </w:r>
+          </w:p>
+        </w:tc>
+      </w:tr>
+      <w:tr>
+        <w:tc>
+          <w:tcPr>
+            <w:tcW w:w="1061" w:type="dxa"/>
+          </w:tcPr>
+          <w:p>
+            <w:r>
+              <w:t>.1</w:t>
+            </w:r>
+          </w:p>
+        </w:tc>
+        <w:tc>
+          <w:tcPr>
+            <w:tcW w:w="1061" w:type="dxa"/>
+          </w:tcPr>
+          <w:p>
+            <w:r>
+              <w:t>769</w:t>
+            </w:r>
+          </w:p>
+        </w:tc>
+        <w:tc>
+          <w:tcPr>
+            <w:tcW w:w="1062" w:type="dxa"/>
+          </w:tcPr>
+          <w:p>
+            <w:r>
+              <w:t>389</w:t>
+            </w:r>
+          </w:p>
+        </w:tc>
+        <w:tc>
+          <w:tcPr>
+            <w:tcW w:w="1062" w:type="dxa"/>
+          </w:tcPr>
+          <w:p>
+            <w:r>
+              <w:t>214</w:t>
+            </w:r>
+          </w:p>
+        </w:tc>
+        <w:tc>
+          <w:tcPr>
+            <w:tcW w:w="1062" w:type="dxa"/>
+          </w:tcPr>
+          <w:p>
+            <w:r>
+              <w:t>183</w:t>
+            </w:r>
+          </w:p>
+        </w:tc>
+        <w:tc>
+          <w:tcPr>
+            <w:tcW w:w="1062" w:type="dxa"/>
+          </w:tcPr>
+          <w:p>
+            <w:r>
+              <w:t>172</w:t>
+            </w:r>
+          </w:p>
+        </w:tc>
+        <w:tc>
+          <w:tcPr>
+            <w:tcW w:w="1062" w:type="dxa"/>
+          </w:tcPr>
+          <w:p>
+            <w:r>
+              <w:t>152</w:t>
+            </w:r>
+          </w:p>
+        </w:tc>
+      </w:tr>
+      <w:tr>
+        <w:tc>
+          <w:tcPr>
+            <w:tcW w:w="1061" w:type="dxa"/>
+          </w:tcPr>
+          <w:p>
+            <w:r>
+              <w:t>1</w:t>
+            </w:r>
+          </w:p>
+        </w:tc>
+        <w:tc>
+          <w:tcPr>
+            <w:tcW w:w="1061" w:type="dxa"/>
+          </w:tcPr>
+          <w:p>
+            <w:r>
+              <w:t>729</w:t>
+            </w:r>
+          </w:p>
+        </w:tc>
+        <w:tc>
+          <w:tcPr>
+            <w:tcW w:w="1062" w:type="dxa"/>
+          </w:tcPr>
+          <w:p>
+            <w:r>
+              <w:t>396</w:t>
+            </w:r>
+          </w:p>
+        </w:tc>
+        <w:tc>
+          <w:tcPr>
+            <w:tcW w:w="1062" w:type="dxa"/>
+          </w:tcPr>
+          <w:p>
+            <w:r>
+              <w:t>233</w:t>
+            </w:r>
+          </w:p>
+        </w:tc>
+        <w:tc>
+          <w:tcPr>
+            <w:tcW w:w="1062" w:type="dxa"/>
+          </w:tcPr>
+          <w:p>
+            <w:r>
+              <w:t>160</w:t>
+            </w:r>
+          </w:p>
+        </w:tc>
+        <w:tc>
+          <w:tcPr>
+            <w:tcW w:w="1062" w:type="dxa"/>
+          </w:tcPr>
+          <w:p>
+            <w:r>
+              <w:t>137</w:t>
+            </w:r>
+          </w:p>
+        </w:tc>
+        <w:tc>
+          <w:tcPr>
+            <w:tcW w:w="1062" w:type="dxa"/>
+          </w:tcPr>
+          <w:p>
+            <w:r>
+              <w:t>173</w:t>
+            </w:r>
+          </w:p>
+        </w:tc>
+      </w:tr>
+      <w:tr>
+        <w:tc>
+          <w:tcPr>
+            <w:tcW w:w="1061" w:type="dxa"/>
+          </w:tcPr>
+          <w:p>
+            <w:r>
+              <w:t>10</w:t>
+            </w:r>
+          </w:p>
+        </w:tc>
+        <w:tc>
+          <w:tcPr>
+            <w:tcW w:w="1061" w:type="dxa"/>
+          </w:tcPr>
+          <w:p>
+            <w:r>
+              <w:t>672</w:t>
+            </w:r>
+          </w:p>
+        </w:tc>
+        <w:tc>
+          <w:tcPr>
+            <w:tcW w:w="1062" w:type="dxa"/>
+          </w:tcPr>
+          <w:p>
+            <w:r>
+              <w:t>383</w:t>
+            </w:r>
+          </w:p>
+        </w:tc>
+        <w:tc>
+          <w:tcPr>
+            <w:tcW w:w="1062" w:type="dxa"/>
+          </w:tcPr>
+          <w:p>
+            <w:r>
+              <w:t>239</w:t>
+            </w:r>
+          </w:p>
+        </w:tc>
+        <w:tc>
+          <w:tcPr>
+            <w:tcW w:w="1062" w:type="dxa"/>
+          </w:tcPr>
+          <w:p>
+            <w:r>
+              <w:t>173</w:t>
+            </w:r>
+          </w:p>
+        </w:tc>
+        <w:tc>
+          <w:tcPr>
+            <w:tcW w:w="1062" w:type="dxa"/>
+          </w:tcPr>
+          <w:p>
+            <w:r>
+              <w:t>124</w:t>
+            </w:r>
+          </w:p>
+        </w:tc>
+        <w:tc>
+          <w:tcPr>
+            <w:tcW w:w="1062" w:type="dxa"/>
+          </w:tcPr>
+          <w:p>
+            <w:r>
+              <w:t>133</w:t>
+            </w:r>
+          </w:p>
+        </w:tc>
+      </w:tr>
+    </w:tbl>
+    <w:p/>
+    <w:p/>
+    <w:p>
+      <w:pPr>
+        <w:pStyle w:val="Heading1"/>
+      </w:pPr>
+      <w:r>
+        <w:lastRenderedPageBreak/>
+        <w:t>4.4)</w:t>
+      </w:r>
+    </w:p>
+    <w:tbl>
+      <w:tblPr>
+        <w:tblStyle w:val="TableGrid"/>
+        <w:tblW w:w="0" w:type="auto"/>
+        <w:tblLook w:val="04A0" w:firstRow="1" w:lastRow="0" w:firstColumn="1" w:lastColumn="0" w:noHBand="0" w:noVBand="1"/>
+      </w:tblPr>
+      <w:tblGrid>
+        <w:gridCol w:w="1698"/>
+        <w:gridCol w:w="1699"/>
+        <w:gridCol w:w="1699"/>
+        <w:gridCol w:w="1699"/>
+        <w:gridCol w:w="1699"/>
+      </w:tblGrid>
+      <w:tr>
+        <w:tc>
+          <w:tcPr>
+            <w:tcW w:w="1698" w:type="dxa"/>
+          </w:tcPr>
+          <w:p/>
+        </w:tc>
+        <w:tc>
+          <w:tcPr>
+            <w:tcW w:w="1699" w:type="dxa"/>
+          </w:tcPr>
+          <w:p>
+            <w:r>
+              <w:t>N. of tests</w:t>
+            </w:r>
+          </w:p>
+        </w:tc>
+        <w:tc>
+          <w:tcPr>
+            <w:tcW w:w="1699" w:type="dxa"/>
+          </w:tcPr>
+          <w:p>
+            <m:oMathPara>
+              <m:oMath>
+                <m:r>
+                  <w:rPr>
+                    <w:rFonts w:ascii="Cambria Math" w:hAnsi="Cambria Math"/>
+                  </w:rPr>
+                  <m:t>η</m:t>
+                </m:r>
+              </m:oMath>
+            </m:oMathPara>
+          </w:p>
+        </w:tc>
+        <w:tc>
+          <w:tcPr>
+            <w:tcW w:w="1699" w:type="dxa"/>
           </w:tcPr>
           <w:p>
             <m:oMathPara>
@@ -1743,120 +3415,71 @@
                   </w:rPr>
                   <m:t>α</m:t>
                 </m:r>
-                <m:r>
-                  <w:rPr>
-                    <w:rFonts w:ascii="Cambria Math" w:hAnsi="Cambria Math"/>
-                  </w:rPr>
-                  <m:t>=.7</m:t>
-                </m:r>
               </m:oMath>
             </m:oMathPara>
           </w:p>
         </w:tc>
         <w:tc>
           <w:tcPr>
-            <w:tcW w:w="1416" w:type="dxa"/>
-          </w:tcPr>
-          <w:p>
-            <m:oMathPara>
-              <m:oMath>
-                <m:r>
-                  <w:rPr>
-                    <w:rFonts w:ascii="Cambria Math" w:hAnsi="Cambria Math"/>
-                  </w:rPr>
-                  <m:t>α</m:t>
-                </m:r>
-                <m:r>
-                  <w:rPr>
-                    <w:rFonts w:ascii="Cambria Math" w:hAnsi="Cambria Math"/>
-                  </w:rPr>
-                  <m:t>=.9</m:t>
-                </m:r>
-              </m:oMath>
-            </m:oMathPara>
-          </w:p>
-        </w:tc>
-        <w:tc>
-          <w:tcPr>
-            <w:tcW w:w="1416" w:type="dxa"/>
-          </w:tcPr>
-          <w:p>
-            <m:oMathPara>
-              <m:oMath>
-                <m:r>
-                  <w:rPr>
-                    <w:rFonts w:ascii="Cambria Math" w:hAnsi="Cambria Math"/>
-                  </w:rPr>
-                  <m:t>α</m:t>
-                </m:r>
-                <m:r>
-                  <w:rPr>
-                    <w:rFonts w:ascii="Cambria Math" w:hAnsi="Cambria Math"/>
-                  </w:rPr>
-                  <m:t>= .95</m:t>
-                </m:r>
-              </m:oMath>
-            </m:oMathPara>
+            <w:tcW w:w="1699" w:type="dxa"/>
+          </w:tcPr>
+          <w:p>
+            <w:r>
+              <w:t>N. of iterations</w:t>
+            </w:r>
           </w:p>
         </w:tc>
       </w:tr>
       <w:tr>
         <w:tc>
           <w:tcPr>
-            <w:tcW w:w="1415" w:type="dxa"/>
-          </w:tcPr>
-          <w:p>
-            <w:r>
-              <w:t>.0</w:t>
-            </w:r>
-            <w:r>
-              <w:t>03</w:t>
-            </w:r>
-          </w:p>
-        </w:tc>
-        <w:tc>
-          <w:tcPr>
-            <w:tcW w:w="1415" w:type="dxa"/>
-          </w:tcPr>
-          <w:p>
-            <w:r>
-              <w:t>&gt;1000</w:t>
-            </w:r>
-          </w:p>
-        </w:tc>
-        <w:tc>
-          <w:tcPr>
-            <w:tcW w:w="1415" w:type="dxa"/>
-          </w:tcPr>
-          <w:p>
-            <w:r>
-              <w:t>&gt;1000</w:t>
-            </w:r>
-          </w:p>
-        </w:tc>
-        <w:tc>
-          <w:tcPr>
-            <w:tcW w:w="1416" w:type="dxa"/>
-          </w:tcPr>
-          <w:p>
-            <w:r>
-              <w:t>&gt;1000</w:t>
-            </w:r>
-          </w:p>
-        </w:tc>
-        <w:tc>
-          <w:tcPr>
-            <w:tcW w:w="1416" w:type="dxa"/>
-          </w:tcPr>
-          <w:p>
-            <w:r>
-              <w:t>&gt;1000</w:t>
-            </w:r>
-          </w:p>
-        </w:tc>
-        <w:tc>
-          <w:tcPr>
-            <w:tcW w:w="1416" w:type="dxa"/>
+            <w:tcW w:w="1698" w:type="dxa"/>
+            <w:vMerge w:val="restart"/>
+          </w:tcPr>
+          <w:p>
+            <w:r>
+              <w:t>Without adaptative steps</w:t>
+            </w:r>
+          </w:p>
+        </w:tc>
+        <w:tc>
+          <w:tcPr>
+            <w:tcW w:w="1699" w:type="dxa"/>
+          </w:tcPr>
+          <w:p>
+            <w:r>
+              <w:t>20</w:t>
+            </w:r>
+          </w:p>
+        </w:tc>
+        <w:tc>
+          <w:tcPr>
+            <w:tcW w:w="1699" w:type="dxa"/>
+          </w:tcPr>
+          <w:p>
+            <w:r>
+              <w:t>-10%</w:t>
+            </w:r>
+          </w:p>
+        </w:tc>
+        <w:tc>
+          <w:tcPr>
+            <w:tcW w:w="1699" w:type="dxa"/>
+            <w:vMerge w:val="restart"/>
+            <w:vAlign w:val="center"/>
+          </w:tcPr>
+          <w:p>
+            <w:pPr>
+              <w:jc w:val="center"/>
+            </w:pPr>
+            <w:r>
+              <w:t>0.3</w:t>
+            </w:r>
+          </w:p>
+        </w:tc>
+        <w:tc>
+          <w:tcPr>
+            <w:tcW w:w="1699" w:type="dxa"/>
           </w:tcPr>
           <w:p>
             <w:r>
@@ -1868,64 +3491,55 @@
       <w:tr>
         <w:tc>
           <w:tcPr>
-            <w:tcW w:w="1415" w:type="dxa"/>
-          </w:tcPr>
-          <w:p>
-            <w:r>
-              <w:t>.0</w:t>
-            </w:r>
-            <w:r>
-              <w:t>1</w:t>
-            </w:r>
-          </w:p>
-        </w:tc>
-        <w:tc>
-          <w:tcPr>
-            <w:tcW w:w="1415" w:type="dxa"/>
-          </w:tcPr>
-          <w:p>
-            <w:r>
-              <w:t>563</w:t>
-            </w:r>
-          </w:p>
-        </w:tc>
-        <w:tc>
-          <w:tcPr>
-            <w:tcW w:w="1415" w:type="dxa"/>
-          </w:tcPr>
-          <w:p>
-            <w:r>
-              <w:t>558</w:t>
-            </w:r>
-          </w:p>
-        </w:tc>
-        <w:tc>
-          <w:tcPr>
-            <w:tcW w:w="1416" w:type="dxa"/>
-          </w:tcPr>
-          <w:p>
-            <w:r>
-              <w:t>552</w:t>
-            </w:r>
-          </w:p>
-        </w:tc>
-        <w:tc>
-          <w:tcPr>
-            <w:tcW w:w="1416" w:type="dxa"/>
-          </w:tcPr>
-          <w:p>
-            <w:r>
-              <w:t>516</w:t>
-            </w:r>
-          </w:p>
-        </w:tc>
-        <w:tc>
-          <w:tcPr>
-            <w:tcW w:w="1416" w:type="dxa"/>
-          </w:tcPr>
-          <w:p>
-            <w:r>
-              <w:t>448</w:t>
+            <w:tcW w:w="1698" w:type="dxa"/>
+            <w:vMerge/>
+          </w:tcPr>
+          <w:p/>
+        </w:tc>
+        <w:tc>
+          <w:tcPr>
+            <w:tcW w:w="1699" w:type="dxa"/>
+            <w:vMerge w:val="restart"/>
+          </w:tcPr>
+          <w:p/>
+        </w:tc>
+        <w:tc>
+          <w:tcPr>
+            <w:tcW w:w="1699" w:type="dxa"/>
+          </w:tcPr>
+          <w:p>
+            <w:r>
+              <w:t xml:space="preserve">Best </w:t>
+            </w:r>
+            <m:oMath>
+              <m:r>
+                <w:rPr>
+                  <w:rFonts w:ascii="Cambria Math" w:hAnsi="Cambria Math"/>
+                </w:rPr>
+                <m:t>(η=0.0034)</m:t>
+              </m:r>
+            </m:oMath>
+          </w:p>
+        </w:tc>
+        <w:tc>
+          <w:tcPr>
+            <w:tcW w:w="1699" w:type="dxa"/>
+            <w:vMerge/>
+            <w:vAlign w:val="center"/>
+          </w:tcPr>
+          <w:p>
+            <w:pPr>
+              <w:jc w:val="center"/>
+            </w:pPr>
+          </w:p>
+        </w:tc>
+        <w:tc>
+          <w:tcPr>
+            <w:tcW w:w="1699" w:type="dxa"/>
+          </w:tcPr>
+          <w:p>
+            <w:r>
+              <w:t>127</w:t>
             </w:r>
           </w:p>
         </w:tc>
@@ -1933,61 +3547,47 @@
       <w:tr>
         <w:tc>
           <w:tcPr>
-            <w:tcW w:w="1415" w:type="dxa"/>
-          </w:tcPr>
-          <w:p>
-            <w:r>
-              <w:t>.03</w:t>
-            </w:r>
-          </w:p>
-        </w:tc>
-        <w:tc>
-          <w:tcPr>
-            <w:tcW w:w="1415" w:type="dxa"/>
-          </w:tcPr>
-          <w:p>
-            <w:r>
-              <w:t>186</w:t>
-            </w:r>
-          </w:p>
-        </w:tc>
-        <w:tc>
-          <w:tcPr>
-            <w:tcW w:w="1415" w:type="dxa"/>
-          </w:tcPr>
-          <w:p>
-            <w:r>
-              <w:t>181</w:t>
-            </w:r>
-          </w:p>
-        </w:tc>
-        <w:tc>
-          <w:tcPr>
-            <w:tcW w:w="1416" w:type="dxa"/>
-          </w:tcPr>
-          <w:p>
-            <w:r>
-              <w:t>178</w:t>
-            </w:r>
-          </w:p>
-        </w:tc>
-        <w:tc>
-          <w:tcPr>
-            <w:tcW w:w="1416" w:type="dxa"/>
-          </w:tcPr>
-          <w:p>
-            <w:r>
-              <w:t>115</w:t>
-            </w:r>
-          </w:p>
-        </w:tc>
-        <w:tc>
-          <w:tcPr>
-            <w:tcW w:w="1416" w:type="dxa"/>
-          </w:tcPr>
-          <w:p>
-            <w:r>
-              <w:t>172</w:t>
+            <w:tcW w:w="1698" w:type="dxa"/>
+            <w:vMerge/>
+          </w:tcPr>
+          <w:p/>
+        </w:tc>
+        <w:tc>
+          <w:tcPr>
+            <w:tcW w:w="1699" w:type="dxa"/>
+            <w:vMerge/>
+          </w:tcPr>
+          <w:p/>
+        </w:tc>
+        <w:tc>
+          <w:tcPr>
+            <w:tcW w:w="1699" w:type="dxa"/>
+          </w:tcPr>
+          <w:p>
+            <w:r>
+              <w:t>+10%</w:t>
+            </w:r>
+          </w:p>
+        </w:tc>
+        <w:tc>
+          <w:tcPr>
+            <w:tcW w:w="1699" w:type="dxa"/>
+            <w:vMerge/>
+            <w:vAlign w:val="center"/>
+          </w:tcPr>
+          <w:p>
+            <w:pPr>
+              <w:jc w:val="center"/>
+            </w:pPr>
+          </w:p>
+        </w:tc>
+        <w:tc>
+          <w:tcPr>
+            <w:tcW w:w="1699" w:type="dxa"/>
+          </w:tcPr>
+          <w:p>
+            <w:r>
+              <w:t>Div</w:t>
             </w:r>
           </w:p>
         </w:tc>
@@ -1995,401 +3595,254 @@
       <w:tr>
         <w:tc>
           <w:tcPr>
-            <w:tcW w:w="1415" w:type="dxa"/>
-          </w:tcPr>
-          <w:p>
-            <w:r>
-              <w:t>.1</w:t>
-            </w:r>
-          </w:p>
-        </w:tc>
-        <w:tc>
-          <w:tcPr>
-            <w:tcW w:w="1415" w:type="dxa"/>
-          </w:tcPr>
-          <w:p>
-            <w:r>
-              <w:t>div</w:t>
-            </w:r>
-          </w:p>
-        </w:tc>
-        <w:tc>
-          <w:tcPr>
-            <w:tcW w:w="1415" w:type="dxa"/>
-          </w:tcPr>
-          <w:p>
-            <w:r>
-              <w:t>48</w:t>
-            </w:r>
-          </w:p>
-        </w:tc>
-        <w:tc>
-          <w:tcPr>
-            <w:tcW w:w="1416" w:type="dxa"/>
-          </w:tcPr>
-          <w:p>
-            <w:r>
-              <w:t>35</w:t>
-            </w:r>
-          </w:p>
-        </w:tc>
-        <w:tc>
-          <w:tcPr>
-            <w:tcW w:w="1416" w:type="dxa"/>
-          </w:tcPr>
-          <w:p>
-            <w:r>
-              <w:t>91</w:t>
-            </w:r>
-          </w:p>
-        </w:tc>
-        <w:tc>
-          <w:tcPr>
-            <w:tcW w:w="1416" w:type="dxa"/>
-          </w:tcPr>
-          <w:p>
-            <w:r>
-              <w:t>122</w:t>
-            </w:r>
-          </w:p>
-        </w:tc>
-      </w:tr>
-      <w:tr>
-        <w:tc>
-          <w:tcPr>
-            <w:tcW w:w="1415" w:type="dxa"/>
-          </w:tcPr>
-          <w:p>
-            <w:r>
-              <w:t>.3</w:t>
-            </w:r>
-          </w:p>
-        </w:tc>
-        <w:tc>
-          <w:tcPr>
-            <w:tcW w:w="1415" w:type="dxa"/>
-          </w:tcPr>
-          <w:p>
-            <w:r>
-              <w:t>Div</w:t>
-            </w:r>
-          </w:p>
-        </w:tc>
-        <w:tc>
-          <w:tcPr>
-            <w:tcW w:w="1415" w:type="dxa"/>
-          </w:tcPr>
-          <w:p>
-            <w:r>
-              <w:t>Div</w:t>
-            </w:r>
-          </w:p>
-        </w:tc>
-        <w:tc>
-          <w:tcPr>
-            <w:tcW w:w="1416" w:type="dxa"/>
-          </w:tcPr>
-          <w:p>
-            <w:r>
-              <w:t>29</w:t>
-            </w:r>
-          </w:p>
-        </w:tc>
-        <w:tc>
-          <w:tcPr>
-            <w:tcW w:w="1416" w:type="dxa"/>
-          </w:tcPr>
-          <w:p>
-            <w:r>
-              <w:t>83</w:t>
-            </w:r>
-          </w:p>
-        </w:tc>
-        <w:tc>
-          <w:tcPr>
-            <w:tcW w:w="1416" w:type="dxa"/>
-          </w:tcPr>
-          <w:p>
-            <w:r>
-              <w:t>92</w:t>
-            </w:r>
-          </w:p>
-        </w:tc>
-      </w:tr>
-      <w:tr>
-        <w:tc>
-          <w:tcPr>
-            <w:tcW w:w="1415" w:type="dxa"/>
-          </w:tcPr>
-          <w:p>
-            <w:r>
-              <w:t>1</w:t>
-            </w:r>
-          </w:p>
-        </w:tc>
-        <w:tc>
-          <w:tcPr>
-            <w:tcW w:w="1415" w:type="dxa"/>
-          </w:tcPr>
-          <w:p>
-            <w:r>
-              <w:t>Div</w:t>
-            </w:r>
-          </w:p>
-        </w:tc>
-        <w:tc>
-          <w:tcPr>
-            <w:tcW w:w="1415" w:type="dxa"/>
-          </w:tcPr>
-          <w:p>
-            <w:r>
-              <w:t>Div</w:t>
-            </w:r>
-          </w:p>
-        </w:tc>
-        <w:tc>
-          <w:tcPr>
-            <w:tcW w:w="1416" w:type="dxa"/>
-          </w:tcPr>
-          <w:p>
-            <w:r>
-              <w:t>div</w:t>
-            </w:r>
-          </w:p>
-        </w:tc>
-        <w:tc>
-          <w:tcPr>
-            <w:tcW w:w="1416" w:type="dxa"/>
-          </w:tcPr>
-          <w:p>
-            <w:r>
-              <w:t>92</w:t>
-            </w:r>
-          </w:p>
-        </w:tc>
-        <w:tc>
-          <w:tcPr>
-            <w:tcW w:w="1416" w:type="dxa"/>
-          </w:tcPr>
-          <w:p>
-            <w:r>
-              <w:t>146</w:t>
-            </w:r>
-          </w:p>
-        </w:tc>
-      </w:tr>
-      <w:tr>
-        <w:tc>
-          <w:tcPr>
-            <w:tcW w:w="1415" w:type="dxa"/>
-          </w:tcPr>
-          <w:p>
-            <w:r>
-              <w:t>3</w:t>
-            </w:r>
-          </w:p>
-        </w:tc>
-        <w:tc>
-          <w:tcPr>
-            <w:tcW w:w="1415" w:type="dxa"/>
-          </w:tcPr>
-          <w:p>
-            <w:r>
-              <w:t>Div</w:t>
-            </w:r>
-          </w:p>
-        </w:tc>
-        <w:tc>
-          <w:tcPr>
-            <w:tcW w:w="1415" w:type="dxa"/>
-          </w:tcPr>
-          <w:p>
-            <w:r>
-              <w:t>div</w:t>
-            </w:r>
-          </w:p>
-        </w:tc>
-        <w:tc>
-          <w:tcPr>
-            <w:tcW w:w="1416" w:type="dxa"/>
-          </w:tcPr>
-          <w:p>
-            <w:r>
-              <w:t>Div</w:t>
-            </w:r>
-          </w:p>
-        </w:tc>
-        <w:tc>
-          <w:tcPr>
-            <w:tcW w:w="1416" w:type="dxa"/>
-          </w:tcPr>
-          <w:p>
-            <w:r>
-              <w:t>div</w:t>
-            </w:r>
-          </w:p>
-        </w:tc>
-        <w:tc>
-          <w:tcPr>
-            <w:tcW w:w="1416" w:type="dxa"/>
-          </w:tcPr>
-          <w:p>
-            <w:r>
-              <w:t>147</w:t>
-            </w:r>
-          </w:p>
-        </w:tc>
-      </w:tr>
-      <w:tr>
-        <w:tc>
-          <w:tcPr>
-            <w:tcW w:w="1415" w:type="dxa"/>
-          </w:tcPr>
-          <w:p>
-            <w:r>
-              <w:lastRenderedPageBreak/>
-              <w:t>10</w:t>
-            </w:r>
-          </w:p>
-        </w:tc>
-        <w:tc>
-          <w:tcPr>
-            <w:tcW w:w="1415" w:type="dxa"/>
-          </w:tcPr>
-          <w:p>
-            <w:r>
-              <w:t>div</w:t>
-            </w:r>
-          </w:p>
-        </w:tc>
-        <w:tc>
-          <w:tcPr>
-            <w:tcW w:w="1415" w:type="dxa"/>
-          </w:tcPr>
-          <w:p>
-            <w:r>
-              <w:t>div</w:t>
-            </w:r>
-          </w:p>
-        </w:tc>
-        <w:tc>
-          <w:tcPr>
-            <w:tcW w:w="1416" w:type="dxa"/>
-          </w:tcPr>
-          <w:p>
-            <w:r>
-              <w:t>div</w:t>
-            </w:r>
-          </w:p>
-        </w:tc>
-        <w:tc>
-          <w:tcPr>
-            <w:tcW w:w="1416" w:type="dxa"/>
-          </w:tcPr>
-          <w:p>
-            <w:r>
-              <w:t>div</w:t>
-            </w:r>
-          </w:p>
-        </w:tc>
-        <w:tc>
-          <w:tcPr>
-            <w:tcW w:w="1416" w:type="dxa"/>
-          </w:tcPr>
-          <w:p>
-            <w:r>
-              <w:t>Div</w:t>
-            </w:r>
-          </w:p>
-        </w:tc>
-      </w:tr>
-      <w:tr>
-        <w:trPr>
-          <w:trHeight w:val="286"/>
-        </w:trPr>
-        <w:tc>
-          <w:tcPr>
-            <w:tcW w:w="1415" w:type="dxa"/>
-          </w:tcPr>
-          <w:p>
-            <w:r>
-              <w:t xml:space="preserve">Divergence </w:t>
-            </w:r>
-          </w:p>
-          <w:p>
-            <w:r>
-              <w:t>threshold</w:t>
-            </w:r>
-          </w:p>
-        </w:tc>
-        <w:tc>
-          <w:tcPr>
-            <w:tcW w:w="1415" w:type="dxa"/>
-          </w:tcPr>
-          <w:p>
-            <w:r>
-              <w:t>.1</w:t>
-            </w:r>
-          </w:p>
-        </w:tc>
-        <w:tc>
-          <w:tcPr>
-            <w:tcW w:w="1415" w:type="dxa"/>
-          </w:tcPr>
-          <w:p>
-            <w:r>
-              <w:t>.3</w:t>
-            </w:r>
-          </w:p>
-        </w:tc>
-        <w:tc>
-          <w:tcPr>
-            <w:tcW w:w="1416" w:type="dxa"/>
-          </w:tcPr>
-          <w:p>
-            <w:r>
+            <w:tcW w:w="1698" w:type="dxa"/>
+            <w:vMerge w:val="restart"/>
+          </w:tcPr>
+          <w:p>
+            <w:r>
+              <w:t>With adaptive step sizes</w:t>
+            </w:r>
+          </w:p>
+        </w:tc>
+        <w:tc>
+          <w:tcPr>
+            <w:tcW w:w="1699" w:type="dxa"/>
+          </w:tcPr>
+          <w:p>
+            <w:r>
+              <w:t>9</w:t>
+            </w:r>
+          </w:p>
+        </w:tc>
+        <w:tc>
+          <w:tcPr>
+            <w:tcW w:w="1699" w:type="dxa"/>
+          </w:tcPr>
+          <w:p>
+            <w:pPr>
               <w:rPr>
                 <w:highlight w:val="yellow"/>
               </w:rPr>
-              <w:t>.567?</w:t>
-            </w:r>
-          </w:p>
-        </w:tc>
-        <w:tc>
-          <w:tcPr>
-            <w:tcW w:w="1416" w:type="dxa"/>
-          </w:tcPr>
-          <w:p>
+            </w:pPr>
             <w:r>
               <w:rPr>
                 <w:highlight w:val="yellow"/>
               </w:rPr>
-              <w:t>1.9?</w:t>
-            </w:r>
-          </w:p>
-        </w:tc>
-        <w:tc>
-          <w:tcPr>
-            <w:tcW w:w="1416" w:type="dxa"/>
-          </w:tcPr>
-          <w:p>
-            <w:r>
+              <w:t>-10%</w:t>
+            </w:r>
+          </w:p>
+        </w:tc>
+        <w:tc>
+          <w:tcPr>
+            <w:tcW w:w="1699" w:type="dxa"/>
+            <w:vMerge w:val="restart"/>
+            <w:vAlign w:val="center"/>
+          </w:tcPr>
+          <w:p>
+            <w:pPr>
+              <w:jc w:val="center"/>
               <w:rPr>
                 <w:highlight w:val="yellow"/>
               </w:rPr>
-              <w:t>3.9?</w:t>
+            </w:pPr>
+            <w:r>
+              <w:rPr>
+                <w:highlight w:val="yellow"/>
+              </w:rPr>
+              <w:t>0.9999</w:t>
+            </w:r>
+          </w:p>
+        </w:tc>
+        <w:tc>
+          <w:tcPr>
+            <w:tcW w:w="1699" w:type="dxa"/>
+          </w:tcPr>
+          <w:p>
+            <w:pPr>
+              <w:rPr>
+                <w:highlight w:val="yellow"/>
+              </w:rPr>
+            </w:pPr>
+            <w:r>
+              <w:rPr>
+                <w:highlight w:val="yellow"/>
+              </w:rPr>
+              <w:t>188</w:t>
+            </w:r>
+          </w:p>
+        </w:tc>
+      </w:tr>
+      <w:tr>
+        <w:tc>
+          <w:tcPr>
+            <w:tcW w:w="1698" w:type="dxa"/>
+            <w:vMerge/>
+          </w:tcPr>
+          <w:p/>
+        </w:tc>
+        <w:tc>
+          <w:tcPr>
+            <w:tcW w:w="1699" w:type="dxa"/>
+            <w:vMerge w:val="restart"/>
+          </w:tcPr>
+          <w:p/>
+        </w:tc>
+        <w:tc>
+          <w:tcPr>
+            <w:tcW w:w="1699" w:type="dxa"/>
+          </w:tcPr>
+          <w:p>
+            <w:pPr>
+              <w:rPr>
+                <w:highlight w:val="yellow"/>
+              </w:rPr>
+            </w:pPr>
+            <w:r>
+              <w:rPr>
+                <w:highlight w:val="yellow"/>
+              </w:rPr>
+              <w:t>Best</w:t>
+            </w:r>
+            <m:oMath>
+              <m:r>
+                <w:rPr>
+                  <w:rFonts w:ascii="Cambria Math" w:hAnsi="Cambria Math"/>
+                  <w:highlight w:val="yellow"/>
+                </w:rPr>
+                <m:t xml:space="preserve"> </m:t>
+              </m:r>
+              <m:r>
+                <w:rPr>
+                  <w:rFonts w:ascii="Cambria Math" w:hAnsi="Cambria Math"/>
+                  <w:highlight w:val="yellow"/>
+                </w:rPr>
+                <m:t>(η=</m:t>
+              </m:r>
+              <m:r>
+                <w:rPr>
+                  <w:rFonts w:ascii="Cambria Math" w:hAnsi="Cambria Math"/>
+                  <w:highlight w:val="yellow"/>
+                </w:rPr>
+                <m:t>10</m:t>
+              </m:r>
+              <m:r>
+                <w:rPr>
+                  <w:rFonts w:ascii="Cambria Math" w:hAnsi="Cambria Math"/>
+                  <w:highlight w:val="yellow"/>
+                </w:rPr>
+                <m:t>)</m:t>
+              </m:r>
+            </m:oMath>
+          </w:p>
+        </w:tc>
+        <w:tc>
+          <w:tcPr>
+            <w:tcW w:w="1699" w:type="dxa"/>
+            <w:vMerge/>
+          </w:tcPr>
+          <w:p>
+            <w:pPr>
+              <w:rPr>
+                <w:highlight w:val="yellow"/>
+              </w:rPr>
+            </w:pPr>
+          </w:p>
+        </w:tc>
+        <w:tc>
+          <w:tcPr>
+            <w:tcW w:w="1699" w:type="dxa"/>
+          </w:tcPr>
+          <w:p>
+            <w:pPr>
+              <w:rPr>
+                <w:highlight w:val="yellow"/>
+              </w:rPr>
+            </w:pPr>
+            <w:r>
+              <w:rPr>
+                <w:highlight w:val="yellow"/>
+              </w:rPr>
+              <w:t>268</w:t>
+            </w:r>
+          </w:p>
+        </w:tc>
+      </w:tr>
+      <w:tr>
+        <w:tc>
+          <w:tcPr>
+            <w:tcW w:w="1698" w:type="dxa"/>
+            <w:vMerge/>
+          </w:tcPr>
+          <w:p/>
+        </w:tc>
+        <w:tc>
+          <w:tcPr>
+            <w:tcW w:w="1699" w:type="dxa"/>
+            <w:vMerge/>
+          </w:tcPr>
+          <w:p/>
+        </w:tc>
+        <w:tc>
+          <w:tcPr>
+            <w:tcW w:w="1699" w:type="dxa"/>
+          </w:tcPr>
+          <w:p>
+            <w:pPr>
+              <w:rPr>
+                <w:highlight w:val="yellow"/>
+              </w:rPr>
+            </w:pPr>
+            <w:r>
+              <w:rPr>
+                <w:highlight w:val="yellow"/>
+              </w:rPr>
+              <w:t>+10%</w:t>
+            </w:r>
+          </w:p>
+        </w:tc>
+        <w:tc>
+          <w:tcPr>
+            <w:tcW w:w="1699" w:type="dxa"/>
+            <w:vMerge/>
+          </w:tcPr>
+          <w:p>
+            <w:pPr>
+              <w:rPr>
+                <w:highlight w:val="yellow"/>
+              </w:rPr>
+            </w:pPr>
+          </w:p>
+        </w:tc>
+        <w:tc>
+          <w:tcPr>
+            <w:tcW w:w="1699" w:type="dxa"/>
+          </w:tcPr>
+          <w:p>
+            <w:pPr>
+              <w:rPr>
+                <w:highlight w:val="yellow"/>
+              </w:rPr>
+            </w:pPr>
+            <w:r>
+              <w:rPr>
+                <w:highlight w:val="yellow"/>
+              </w:rPr>
+              <w:t>284</w:t>
             </w:r>
           </w:p>
         </w:tc>
       </w:tr>
     </w:tbl>
+    <w:p/>
     <w:p>
       <w:pPr>
         <w:pStyle w:val="Heading1"/>
       </w:pPr>
       <w:r>
-        <w:t>3.2)</w:t>
-      </w:r>
+        <w:t>4.5)</w:t>
+      </w:r>
+    </w:p>
+    <w:p>
       <w:bookmarkStart w:id="0" w:name="_GoBack"/>
       <w:bookmarkEnd w:id="0"/>
     </w:p>

</xml_diff>

<commit_message>
Refreshed 4.4 with regular values lul
</commit_message>
<xml_diff>
--- a/lab2/Relatorio Lab2.docx
+++ b/lab2/Relatorio Lab2.docx
@@ -1,10 +1,10 @@
 
 <file path=word/document.xml><?xml version="1.0" encoding="utf-8"?>
-<w:document xmlns:wpc="http://schemas.microsoft.com/office/word/2010/wordprocessingCanvas" xmlns:cx="http://schemas.microsoft.com/office/drawing/2014/chartex" xmlns:cx1="http://schemas.microsoft.com/office/drawing/2015/9/8/chartex" xmlns:cx2="http://schemas.microsoft.com/office/drawing/2015/10/21/chartex" xmlns:cx3="http://schemas.microsoft.com/office/drawing/2016/5/9/chartex" xmlns:cx4="http://schemas.microsoft.com/office/drawing/2016/5/10/chartex" xmlns:cx5="http://schemas.microsoft.com/office/drawing/2016/5/11/chartex" xmlns:cx6="http://schemas.microsoft.com/office/drawing/2016/5/12/chartex" xmlns:cx7="http://schemas.microsoft.com/office/drawing/2016/5/13/chartex" xmlns:cx8="http://schemas.microsoft.com/office/drawing/2016/5/14/chartex" xmlns:mc="http://schemas.openxmlformats.org/markup-compatibility/2006" xmlns:aink="http://schemas.microsoft.com/office/drawing/2016/ink" xmlns:am3d="http://schemas.microsoft.com/office/drawing/2017/model3d" xmlns:o="urn:schemas-microsoft-com:office:office" xmlns:r="http://schemas.openxmlformats.org/officeDocument/2006/relationships" xmlns:m="http://schemas.openxmlformats.org/officeDocument/2006/math" xmlns:v="urn:schemas-microsoft-com:vml" xmlns:wp14="http://schemas.microsoft.com/office/word/2010/wordprocessingDrawing" xmlns:wp="http://schemas.openxmlformats.org/drawingml/2006/wordprocessingDrawing" xmlns:w10="urn:schemas-microsoft-com:office:word" xmlns:w="http://schemas.openxmlformats.org/wordprocessingml/2006/main" xmlns:w14="http://schemas.microsoft.com/office/word/2010/wordml" xmlns:w15="http://schemas.microsoft.com/office/word/2012/wordml" xmlns:w16se="http://schemas.microsoft.com/office/word/2015/wordml/symex" xmlns:wpg="http://schemas.microsoft.com/office/word/2010/wordprocessingGroup" xmlns:wpi="http://schemas.microsoft.com/office/word/2010/wordprocessingInk" xmlns:wne="http://schemas.microsoft.com/office/word/2006/wordml" xmlns:wps="http://schemas.microsoft.com/office/word/2010/wordprocessingShape" mc:Ignorable="w14 w15 w16se wp14">
+<w:document xmlns:wpc="http://schemas.microsoft.com/office/word/2010/wordprocessingCanvas" xmlns:cx="http://schemas.microsoft.com/office/drawing/2014/chartex" xmlns:cx1="http://schemas.microsoft.com/office/drawing/2015/9/8/chartex" xmlns:cx2="http://schemas.microsoft.com/office/drawing/2015/10/21/chartex" xmlns:cx3="http://schemas.microsoft.com/office/drawing/2016/5/9/chartex" xmlns:cx4="http://schemas.microsoft.com/office/drawing/2016/5/10/chartex" xmlns:cx5="http://schemas.microsoft.com/office/drawing/2016/5/11/chartex" xmlns:cx6="http://schemas.microsoft.com/office/drawing/2016/5/12/chartex" xmlns:cx7="http://schemas.microsoft.com/office/drawing/2016/5/13/chartex" xmlns:cx8="http://schemas.microsoft.com/office/drawing/2016/5/14/chartex" xmlns:mc="http://schemas.openxmlformats.org/markup-compatibility/2006" xmlns:aink="http://schemas.microsoft.com/office/drawing/2016/ink" xmlns:am3d="http://schemas.microsoft.com/office/drawing/2017/model3d" xmlns:o="urn:schemas-microsoft-com:office:office" xmlns:r="http://schemas.openxmlformats.org/officeDocument/2006/relationships" xmlns:m="http://schemas.openxmlformats.org/officeDocument/2006/math" xmlns:v="urn:schemas-microsoft-com:vml" xmlns:wp14="http://schemas.microsoft.com/office/word/2010/wordprocessingDrawing" xmlns:wp="http://schemas.openxmlformats.org/drawingml/2006/wordprocessingDrawing" xmlns:w10="urn:schemas-microsoft-com:office:word" xmlns:w="http://schemas.openxmlformats.org/wordprocessingml/2006/main" xmlns:w14="http://schemas.microsoft.com/office/word/2010/wordml" xmlns:w15="http://schemas.microsoft.com/office/word/2012/wordml" xmlns:w16cid="http://schemas.microsoft.com/office/word/2016/wordml/cid" xmlns:w16se="http://schemas.microsoft.com/office/word/2015/wordml/symex" xmlns:wpg="http://schemas.microsoft.com/office/word/2010/wordprocessingGroup" xmlns:wpi="http://schemas.microsoft.com/office/word/2010/wordprocessingInk" xmlns:wne="http://schemas.microsoft.com/office/word/2006/wordml" xmlns:wps="http://schemas.microsoft.com/office/word/2010/wordprocessingShape" mc:Ignorable="w14 w15 w16se w16cid wp14">
   <w:body>
     <w:p>
       <w:pPr>
-        <w:pStyle w:val="Ttulo1"/>
+        <w:pStyle w:val="Heading1"/>
       </w:pPr>
       <w:r>
         <w:t>1.</w:t>
@@ -16,7 +16,7 @@
     <w:p/>
     <w:tbl>
       <w:tblPr>
-        <w:tblStyle w:val="Tabelacomgrelha"/>
+        <w:tblStyle w:val="TableGrid"/>
         <w:tblW w:w="0" w:type="auto"/>
         <w:tblLook w:val="04A0" w:firstRow="1" w:lastRow="0" w:firstColumn="1" w:lastColumn="0" w:noHBand="0" w:noVBand="1"/>
       </w:tblPr>
@@ -564,7 +564,7 @@
     <w:p/>
     <w:p>
       <w:pPr>
-        <w:pStyle w:val="Ttulo1"/>
+        <w:pStyle w:val="Heading1"/>
       </w:pPr>
       <w:r>
         <w:t>1.</w:t>
@@ -824,7 +824,7 @@
     </w:p>
     <w:p>
       <w:pPr>
-        <w:pStyle w:val="Ttulo1"/>
+        <w:pStyle w:val="Heading1"/>
       </w:pPr>
       <w:r>
         <w:t>1.</w:t>
@@ -1027,7 +1027,7 @@
     </w:p>
     <w:p>
       <w:pPr>
-        <w:pStyle w:val="Ttulo1"/>
+        <w:pStyle w:val="Heading1"/>
       </w:pPr>
       <w:r>
         <w:t>2.1)</w:t>
@@ -1035,7 +1035,7 @@
     </w:p>
     <w:tbl>
       <w:tblPr>
-        <w:tblStyle w:val="Tabelacomgrelha"/>
+        <w:tblStyle w:val="TableGrid"/>
         <w:tblW w:w="0" w:type="auto"/>
         <w:tblLook w:val="04A0" w:firstRow="1" w:lastRow="0" w:firstColumn="1" w:lastColumn="0" w:noHBand="0" w:noVBand="1"/>
       </w:tblPr>
@@ -1353,7 +1353,7 @@
     </w:tbl>
     <w:p>
       <w:pPr>
-        <w:pStyle w:val="Ttulo1"/>
+        <w:pStyle w:val="Heading1"/>
       </w:pPr>
       <w:r>
         <w:t>2.2)</w:t>
@@ -1520,7 +1520,7 @@
     </w:p>
     <w:p>
       <w:pPr>
-        <w:pStyle w:val="Ttulo1"/>
+        <w:pStyle w:val="Heading1"/>
       </w:pPr>
       <w:r>
         <w:t>2.3)</w:t>
@@ -1656,7 +1656,7 @@
     <w:p/>
     <w:p>
       <w:pPr>
-        <w:pStyle w:val="Ttulo1"/>
+        <w:pStyle w:val="Heading1"/>
       </w:pPr>
       <w:r>
         <w:lastRenderedPageBreak/>
@@ -1665,7 +1665,7 @@
     </w:p>
     <w:tbl>
       <w:tblPr>
-        <w:tblStyle w:val="Tabelacomgrelha"/>
+        <w:tblStyle w:val="TableGrid"/>
         <w:tblW w:w="8493" w:type="dxa"/>
         <w:tblLook w:val="04A0" w:firstRow="1" w:lastRow="0" w:firstColumn="1" w:lastColumn="0" w:noHBand="0" w:noVBand="1"/>
       </w:tblPr>
@@ -2359,7 +2359,7 @@
     </w:tbl>
     <w:p>
       <w:pPr>
-        <w:pStyle w:val="Ttulo1"/>
+        <w:pStyle w:val="Heading1"/>
       </w:pPr>
       <w:r>
         <w:t>3.2)</w:t>
@@ -2480,7 +2480,7 @@
     </w:p>
     <w:p>
       <w:pPr>
-        <w:pStyle w:val="Ttulo1"/>
+        <w:pStyle w:val="Heading1"/>
       </w:pPr>
       <w:r>
         <w:t>4.1)</w:t>
@@ -2488,7 +2488,7 @@
     </w:p>
     <w:tbl>
       <w:tblPr>
-        <w:tblStyle w:val="Tabelacomgrelha"/>
+        <w:tblStyle w:val="TableGrid"/>
         <w:tblW w:w="0" w:type="auto"/>
         <w:tblLook w:val="04A0" w:firstRow="1" w:lastRow="0" w:firstColumn="1" w:lastColumn="0" w:noHBand="0" w:noVBand="1"/>
       </w:tblPr>
@@ -2715,7 +2715,7 @@
     </w:tbl>
     <w:p>
       <w:pPr>
-        <w:pStyle w:val="Ttulo1"/>
+        <w:pStyle w:val="Heading1"/>
       </w:pPr>
       <w:r>
         <w:t>4.2)</w:t>
@@ -2769,7 +2769,7 @@
     </w:p>
     <w:p>
       <w:pPr>
-        <w:pStyle w:val="Ttulo1"/>
+        <w:pStyle w:val="Heading1"/>
       </w:pPr>
       <w:r>
         <w:t>4.3)</w:t>
@@ -2777,7 +2777,7 @@
     </w:p>
     <w:tbl>
       <w:tblPr>
-        <w:tblStyle w:val="Tabelacomgrelha"/>
+        <w:tblStyle w:val="TableGrid"/>
         <w:tblW w:w="0" w:type="auto"/>
         <w:tblLook w:val="04A0" w:firstRow="1" w:lastRow="0" w:firstColumn="1" w:lastColumn="0" w:noHBand="0" w:noVBand="1"/>
       </w:tblPr>
@@ -3294,7 +3294,7 @@
     <w:p/>
     <w:p>
       <w:pPr>
-        <w:pStyle w:val="Ttulo1"/>
+        <w:pStyle w:val="Heading1"/>
       </w:pPr>
       <w:r>
         <w:lastRenderedPageBreak/>
@@ -3303,7 +3303,7 @@
     </w:p>
     <w:tbl>
       <w:tblPr>
-        <w:tblStyle w:val="Tabelacomgrelha"/>
+        <w:tblStyle w:val="TableGrid"/>
         <w:tblW w:w="0" w:type="auto"/>
         <w:tblLook w:val="04A0" w:firstRow="1" w:lastRow="0" w:firstColumn="1" w:lastColumn="0" w:noHBand="0" w:noVBand="1"/>
       </w:tblPr>
@@ -3581,17 +3581,20 @@
               <w:jc w:val="center"/>
             </w:pPr>
             <w:r>
-              <w:t>0.8</w:t>
-            </w:r>
-          </w:p>
-        </w:tc>
-        <w:tc>
-          <w:tcPr>
-            <w:tcW w:w="1699" w:type="dxa"/>
-          </w:tcPr>
-          <w:p>
-            <w:r>
-              <w:t>49</w:t>
+              <w:t>0.</w:t>
+            </w:r>
+            <w:r>
+              <w:t>99</w:t>
+            </w:r>
+          </w:p>
+        </w:tc>
+        <w:tc>
+          <w:tcPr>
+            <w:tcW w:w="1699" w:type="dxa"/>
+          </w:tcPr>
+          <w:p>
+            <w:r>
+              <w:t>262</w:t>
             </w:r>
           </w:p>
         </w:tc>
@@ -3616,23 +3619,21 @@
             <w:tcW w:w="1699" w:type="dxa"/>
           </w:tcPr>
           <w:p>
-            <w:proofErr w:type="spellStart"/>
             <w:r>
               <w:t>Best</w:t>
             </w:r>
-            <w:proofErr w:type="spellEnd"/>
             <m:oMath>
               <m:r>
                 <w:rPr>
                   <w:rFonts w:ascii="Cambria Math" w:hAnsi="Cambria Math"/>
                 </w:rPr>
-                <m:t xml:space="preserve"> (η</m:t>
+                <m:t xml:space="preserve"> (η=</m:t>
               </m:r>
               <m:r>
                 <w:rPr>
                   <w:rFonts w:ascii="Cambria Math" w:hAnsi="Cambria Math"/>
                 </w:rPr>
-                <m:t>=9</m:t>
+                <m:t>.001</m:t>
               </m:r>
               <m:r>
                 <w:rPr>
@@ -3656,7 +3657,7 @@
           </w:tcPr>
           <w:p>
             <w:r>
-              <w:t>27</w:t>
+              <w:t>209</w:t>
             </w:r>
           </w:p>
         </w:tc>
@@ -3699,7 +3700,7 @@
           </w:tcPr>
           <w:p>
             <w:r>
-              <w:t>48</w:t>
+              <w:t>363</w:t>
             </w:r>
           </w:p>
         </w:tc>
@@ -3708,7 +3709,7 @@
     <w:p/>
     <w:p>
       <w:pPr>
-        <w:pStyle w:val="Ttulo1"/>
+        <w:pStyle w:val="Heading1"/>
       </w:pPr>
       <w:r>
         <w:t>4.5)</w:t>
@@ -3729,7 +3730,7 @@
 </file>
 
 <file path=word/styles.xml><?xml version="1.0" encoding="utf-8"?>
-<w:styles xmlns:mc="http://schemas.openxmlformats.org/markup-compatibility/2006" xmlns:r="http://schemas.openxmlformats.org/officeDocument/2006/relationships" xmlns:w="http://schemas.openxmlformats.org/wordprocessingml/2006/main" xmlns:w14="http://schemas.microsoft.com/office/word/2010/wordml" xmlns:w15="http://schemas.microsoft.com/office/word/2012/wordml" xmlns:w16se="http://schemas.microsoft.com/office/word/2015/wordml/symex" mc:Ignorable="w14 w15 w16se">
+<w:styles xmlns:mc="http://schemas.openxmlformats.org/markup-compatibility/2006" xmlns:r="http://schemas.openxmlformats.org/officeDocument/2006/relationships" xmlns:w="http://schemas.openxmlformats.org/wordprocessingml/2006/main" xmlns:w14="http://schemas.microsoft.com/office/word/2010/wordml" xmlns:w15="http://schemas.microsoft.com/office/word/2012/wordml" xmlns:w16cid="http://schemas.microsoft.com/office/word/2016/wordml/cid" xmlns:w16se="http://schemas.microsoft.com/office/word/2015/wordml/symex" mc:Ignorable="w14 w15 w16se w16cid">
   <w:docDefaults>
     <w:rPrDefault>
       <w:rPr>
@@ -4126,11 +4127,11 @@
     <w:name w:val="Normal"/>
     <w:qFormat/>
   </w:style>
-  <w:style w:type="paragraph" w:styleId="Ttulo1">
+  <w:style w:type="paragraph" w:styleId="Heading1">
     <w:name w:val="heading 1"/>
     <w:basedOn w:val="Normal"/>
     <w:next w:val="Normal"/>
-    <w:link w:val="Ttulo1Carter"/>
+    <w:link w:val="Heading1Char"/>
     <w:uiPriority w:val="9"/>
     <w:qFormat/>
     <w:rsid w:val="00A74863"/>
@@ -4147,13 +4148,13 @@
       <w:szCs w:val="32"/>
     </w:rPr>
   </w:style>
-  <w:style w:type="character" w:default="1" w:styleId="Tipodeletrapredefinidodopargrafo">
+  <w:style w:type="character" w:default="1" w:styleId="DefaultParagraphFont">
     <w:name w:val="Default Paragraph Font"/>
     <w:uiPriority w:val="1"/>
     <w:semiHidden/>
     <w:unhideWhenUsed/>
   </w:style>
-  <w:style w:type="table" w:default="1" w:styleId="Tabelanormal">
+  <w:style w:type="table" w:default="1" w:styleId="TableNormal">
     <w:name w:val="Normal Table"/>
     <w:uiPriority w:val="99"/>
     <w:semiHidden/>
@@ -4168,15 +4169,15 @@
       </w:tblCellMar>
     </w:tblPr>
   </w:style>
-  <w:style w:type="numbering" w:default="1" w:styleId="Semlista">
+  <w:style w:type="numbering" w:default="1" w:styleId="NoList">
     <w:name w:val="No List"/>
     <w:uiPriority w:val="99"/>
     <w:semiHidden/>
     <w:unhideWhenUsed/>
   </w:style>
-  <w:style w:type="table" w:styleId="Tabelacomgrelha">
+  <w:style w:type="table" w:styleId="TableGrid">
     <w:name w:val="Table Grid"/>
-    <w:basedOn w:val="Tabelanormal"/>
+    <w:basedOn w:val="TableNormal"/>
     <w:uiPriority w:val="39"/>
     <w:rsid w:val="00A74863"/>
     <w:pPr>
@@ -4193,9 +4194,9 @@
       </w:tblBorders>
     </w:tblPr>
   </w:style>
-  <w:style w:type="character" w:styleId="TextodoMarcadordePosio">
+  <w:style w:type="character" w:styleId="PlaceholderText">
     <w:name w:val="Placeholder Text"/>
-    <w:basedOn w:val="Tipodeletrapredefinidodopargrafo"/>
+    <w:basedOn w:val="DefaultParagraphFont"/>
     <w:uiPriority w:val="99"/>
     <w:semiHidden/>
     <w:rsid w:val="00A74863"/>
@@ -4203,10 +4204,10 @@
       <w:color w:val="808080"/>
     </w:rPr>
   </w:style>
-  <w:style w:type="character" w:customStyle="1" w:styleId="Ttulo1Carter">
-    <w:name w:val="Título 1 Caráter"/>
-    <w:basedOn w:val="Tipodeletrapredefinidodopargrafo"/>
-    <w:link w:val="Ttulo1"/>
+  <w:style w:type="character" w:customStyle="1" w:styleId="Heading1Char">
+    <w:name w:val="Heading 1 Char"/>
+    <w:basedOn w:val="DefaultParagraphFont"/>
+    <w:link w:val="Heading1"/>
     <w:uiPriority w:val="9"/>
     <w:rsid w:val="00A74863"/>
     <w:rPr>

</xml_diff>

<commit_message>
fotos e alguns comentários - 1.2
</commit_message>
<xml_diff>
--- a/lab2/Relatorio Lab2.docx
+++ b/lab2/Relatorio Lab2.docx
@@ -1,10 +1,10 @@
 
 <file path=word/document.xml><?xml version="1.0" encoding="utf-8"?>
-<w:document xmlns:wpc="http://schemas.microsoft.com/office/word/2010/wordprocessingCanvas" xmlns:cx="http://schemas.microsoft.com/office/drawing/2014/chartex" xmlns:cx1="http://schemas.microsoft.com/office/drawing/2015/9/8/chartex" xmlns:cx2="http://schemas.microsoft.com/office/drawing/2015/10/21/chartex" xmlns:cx3="http://schemas.microsoft.com/office/drawing/2016/5/9/chartex" xmlns:cx4="http://schemas.microsoft.com/office/drawing/2016/5/10/chartex" xmlns:cx5="http://schemas.microsoft.com/office/drawing/2016/5/11/chartex" xmlns:cx6="http://schemas.microsoft.com/office/drawing/2016/5/12/chartex" xmlns:cx7="http://schemas.microsoft.com/office/drawing/2016/5/13/chartex" xmlns:cx8="http://schemas.microsoft.com/office/drawing/2016/5/14/chartex" xmlns:mc="http://schemas.openxmlformats.org/markup-compatibility/2006" xmlns:aink="http://schemas.microsoft.com/office/drawing/2016/ink" xmlns:am3d="http://schemas.microsoft.com/office/drawing/2017/model3d" xmlns:o="urn:schemas-microsoft-com:office:office" xmlns:r="http://schemas.openxmlformats.org/officeDocument/2006/relationships" xmlns:m="http://schemas.openxmlformats.org/officeDocument/2006/math" xmlns:v="urn:schemas-microsoft-com:vml" xmlns:wp14="http://schemas.microsoft.com/office/word/2010/wordprocessingDrawing" xmlns:wp="http://schemas.openxmlformats.org/drawingml/2006/wordprocessingDrawing" xmlns:w10="urn:schemas-microsoft-com:office:word" xmlns:w="http://schemas.openxmlformats.org/wordprocessingml/2006/main" xmlns:w14="http://schemas.microsoft.com/office/word/2010/wordml" xmlns:w15="http://schemas.microsoft.com/office/word/2012/wordml" xmlns:w16cid="http://schemas.microsoft.com/office/word/2016/wordml/cid" xmlns:w16se="http://schemas.microsoft.com/office/word/2015/wordml/symex" xmlns:wpg="http://schemas.microsoft.com/office/word/2010/wordprocessingGroup" xmlns:wpi="http://schemas.microsoft.com/office/word/2010/wordprocessingInk" xmlns:wne="http://schemas.microsoft.com/office/word/2006/wordml" xmlns:wps="http://schemas.microsoft.com/office/word/2010/wordprocessingShape" mc:Ignorable="w14 w15 w16se w16cid wp14">
+<w:document xmlns:wpc="http://schemas.microsoft.com/office/word/2010/wordprocessingCanvas" xmlns:cx="http://schemas.microsoft.com/office/drawing/2014/chartex" xmlns:cx1="http://schemas.microsoft.com/office/drawing/2015/9/8/chartex" xmlns:cx2="http://schemas.microsoft.com/office/drawing/2015/10/21/chartex" xmlns:cx3="http://schemas.microsoft.com/office/drawing/2016/5/9/chartex" xmlns:cx4="http://schemas.microsoft.com/office/drawing/2016/5/10/chartex" xmlns:cx5="http://schemas.microsoft.com/office/drawing/2016/5/11/chartex" xmlns:cx6="http://schemas.microsoft.com/office/drawing/2016/5/12/chartex" xmlns:cx7="http://schemas.microsoft.com/office/drawing/2016/5/13/chartex" xmlns:cx8="http://schemas.microsoft.com/office/drawing/2016/5/14/chartex" xmlns:mc="http://schemas.openxmlformats.org/markup-compatibility/2006" xmlns:aink="http://schemas.microsoft.com/office/drawing/2016/ink" xmlns:am3d="http://schemas.microsoft.com/office/drawing/2017/model3d" xmlns:o="urn:schemas-microsoft-com:office:office" xmlns:r="http://schemas.openxmlformats.org/officeDocument/2006/relationships" xmlns:m="http://schemas.openxmlformats.org/officeDocument/2006/math" xmlns:v="urn:schemas-microsoft-com:vml" xmlns:wp14="http://schemas.microsoft.com/office/word/2010/wordprocessingDrawing" xmlns:wp="http://schemas.openxmlformats.org/drawingml/2006/wordprocessingDrawing" xmlns:w10="urn:schemas-microsoft-com:office:word" xmlns:w="http://schemas.openxmlformats.org/wordprocessingml/2006/main" xmlns:w14="http://schemas.microsoft.com/office/word/2010/wordml" xmlns:w15="http://schemas.microsoft.com/office/word/2012/wordml" xmlns:w16se="http://schemas.microsoft.com/office/word/2015/wordml/symex" xmlns:wpg="http://schemas.microsoft.com/office/word/2010/wordprocessingGroup" xmlns:wpi="http://schemas.microsoft.com/office/word/2010/wordprocessingInk" xmlns:wne="http://schemas.microsoft.com/office/word/2006/wordml" xmlns:wps="http://schemas.microsoft.com/office/word/2010/wordprocessingShape" mc:Ignorable="w14 w15 w16se wp14">
   <w:body>
     <w:p>
       <w:pPr>
-        <w:pStyle w:val="Heading1"/>
+        <w:pStyle w:val="Ttulo1"/>
       </w:pPr>
       <w:r>
         <w:t>1.</w:t>
@@ -16,7 +16,7 @@
     <w:p/>
     <w:tbl>
       <w:tblPr>
-        <w:tblStyle w:val="TableGrid"/>
+        <w:tblStyle w:val="Tabelacomgrelha"/>
         <w:tblW w:w="0" w:type="auto"/>
         <w:tblLook w:val="04A0" w:firstRow="1" w:lastRow="0" w:firstColumn="1" w:lastColumn="0" w:noHBand="0" w:noVBand="1"/>
       </w:tblPr>
@@ -564,7 +564,7 @@
     <w:p/>
     <w:p>
       <w:pPr>
-        <w:pStyle w:val="Heading1"/>
+        <w:pStyle w:val="Ttulo1"/>
       </w:pPr>
       <w:r>
         <w:t>1.</w:t>
@@ -579,6 +579,85 @@
           <w:rFonts w:eastAsiaTheme="minorEastAsia"/>
         </w:rPr>
       </w:pPr>
+      <w:r>
+        <w:rPr>
+          <w:rFonts w:eastAsiaTheme="minorEastAsia"/>
+          <w:noProof/>
+        </w:rPr>
+        <w:drawing>
+          <wp:anchor distT="0" distB="0" distL="114300" distR="114300" simplePos="0" relativeHeight="251658240" behindDoc="1" locked="0" layoutInCell="1" allowOverlap="1">
+            <wp:simplePos x="0" y="0"/>
+            <wp:positionH relativeFrom="margin">
+              <wp:align>right</wp:align>
+            </wp:positionH>
+            <wp:positionV relativeFrom="paragraph">
+              <wp:posOffset>919480</wp:posOffset>
+            </wp:positionV>
+            <wp:extent cx="2276475" cy="2076450"/>
+            <wp:effectExtent l="4763" t="0" r="0" b="0"/>
+            <wp:wrapTight wrapText="bothSides">
+              <wp:wrapPolygon edited="0">
+                <wp:start x="21555" y="-50"/>
+                <wp:lineTo x="226" y="-50"/>
+                <wp:lineTo x="226" y="21352"/>
+                <wp:lineTo x="21555" y="21352"/>
+                <wp:lineTo x="21555" y="-50"/>
+              </wp:wrapPolygon>
+            </wp:wrapTight>
+            <wp:docPr id="1" name="Imagem 1" descr="C:\Users\ASUS\Downloads\22662667_1984960398446695_815615936_o.jpg"/>
+            <wp:cNvGraphicFramePr>
+              <a:graphicFrameLocks xmlns:a="http://schemas.openxmlformats.org/drawingml/2006/main" noChangeAspect="1"/>
+            </wp:cNvGraphicFramePr>
+            <a:graphic xmlns:a="http://schemas.openxmlformats.org/drawingml/2006/main">
+              <a:graphicData uri="http://schemas.openxmlformats.org/drawingml/2006/picture">
+                <pic:pic xmlns:pic="http://schemas.openxmlformats.org/drawingml/2006/picture">
+                  <pic:nvPicPr>
+                    <pic:cNvPr id="0" name="Picture 1" descr="C:\Users\ASUS\Downloads\22662667_1984960398446695_815615936_o.jpg"/>
+                    <pic:cNvPicPr>
+                      <a:picLocks noChangeAspect="1" noChangeArrowheads="1"/>
+                    </pic:cNvPicPr>
+                  </pic:nvPicPr>
+                  <pic:blipFill rotWithShape="1">
+                    <a:blip r:embed="rId4">
+                      <a:extLst>
+                        <a:ext uri="{28A0092B-C50C-407E-A947-70E740481C1C}">
+                          <a14:useLocalDpi xmlns:a14="http://schemas.microsoft.com/office/drawing/2010/main" val="0"/>
+                        </a:ext>
+                      </a:extLst>
+                    </a:blip>
+                    <a:srcRect l="12014" t="18410" r="45759" b="52716"/>
+                    <a:stretch/>
+                  </pic:blipFill>
+                  <pic:spPr bwMode="auto">
+                    <a:xfrm rot="16200000">
+                      <a:off x="0" y="0"/>
+                      <a:ext cx="2276475" cy="2076450"/>
+                    </a:xfrm>
+                    <a:prstGeom prst="rect">
+                      <a:avLst/>
+                    </a:prstGeom>
+                    <a:noFill/>
+                    <a:ln>
+                      <a:noFill/>
+                    </a:ln>
+                    <a:extLst>
+                      <a:ext uri="{53640926-AAD7-44D8-BBD7-CCE9431645EC}">
+                        <a14:shadowObscured xmlns:a14="http://schemas.microsoft.com/office/drawing/2010/main"/>
+                      </a:ext>
+                    </a:extLst>
+                  </pic:spPr>
+                </pic:pic>
+              </a:graphicData>
+            </a:graphic>
+            <wp14:sizeRelH relativeFrom="page">
+              <wp14:pctWidth>0</wp14:pctWidth>
+            </wp14:sizeRelH>
+            <wp14:sizeRelV relativeFrom="page">
+              <wp14:pctHeight>0</wp14:pctHeight>
+            </wp14:sizeRelV>
+          </wp:anchor>
+        </w:drawing>
+      </w:r>
       <w:r>
         <w:t>Como se pode observar, quanto mais pequeno fôr o</w:t>
       </w:r>
@@ -594,7 +673,21 @@
         <w:rPr>
           <w:rFonts w:eastAsiaTheme="minorEastAsia"/>
         </w:rPr>
-        <w:t xml:space="preserve">, mais interações o algoritmo fará, sendo que  é preciso ter cuidado para não ter um </w:t>
+        <w:t xml:space="preserve">, mais interações o algoritmo fará, sendo </w:t>
+      </w:r>
+      <w:proofErr w:type="gramStart"/>
+      <w:r>
+        <w:rPr>
+          <w:rFonts w:eastAsiaTheme="minorEastAsia"/>
+        </w:rPr>
+        <w:t>que  é</w:t>
+      </w:r>
+      <w:proofErr w:type="gramEnd"/>
+      <w:r>
+        <w:rPr>
+          <w:rFonts w:eastAsiaTheme="minorEastAsia"/>
+        </w:rPr>
+        <w:t xml:space="preserve"> preciso ter cuidado para não ter um </w:t>
       </w:r>
       <m:oMath>
         <m:r>
@@ -636,34 +729,44 @@
         <w:rPr>
           <w:rFonts w:eastAsiaTheme="minorEastAsia"/>
         </w:rPr>
-        <w:t xml:space="preserve"> deve ser de acordo com o parâmetro a. </w:t>
-      </w:r>
-    </w:p>
-    <w:p>
-      <w:pPr>
-        <w:rPr>
-          <w:rFonts w:eastAsiaTheme="minorEastAsia"/>
-        </w:rPr>
-      </w:pPr>
-    </w:p>
-    <w:p>
-      <w:pPr>
-        <w:rPr>
-          <w:rFonts w:eastAsiaTheme="minorEastAsia"/>
-          <w:highlight w:val="yellow"/>
-        </w:rPr>
-      </w:pPr>
-      <w:r>
-        <w:rPr>
-          <w:highlight w:val="yellow"/>
-        </w:rPr>
-        <w:t xml:space="preserve">Tal como foi visto na aula de problemas, o valor de </w:t>
+        <w:t xml:space="preserve"> deve ser</w:t>
+      </w:r>
+      <w:r>
+        <w:rPr>
+          <w:rFonts w:eastAsiaTheme="minorEastAsia"/>
+        </w:rPr>
+        <w:t xml:space="preserve"> escolhido</w:t>
+      </w:r>
+      <w:r>
+        <w:rPr>
+          <w:rFonts w:eastAsiaTheme="minorEastAsia"/>
+        </w:rPr>
+        <w:t xml:space="preserve"> de acordo</w:t>
+      </w:r>
+      <w:r>
+        <w:rPr>
+          <w:rFonts w:eastAsiaTheme="minorEastAsia"/>
+        </w:rPr>
+        <w:t xml:space="preserve"> com o parâmetro a. É também </w:t>
+      </w:r>
+      <w:proofErr w:type="spellStart"/>
+      <w:r>
+        <w:rPr>
+          <w:rFonts w:eastAsiaTheme="minorEastAsia"/>
+        </w:rPr>
+        <w:t>imporante</w:t>
+      </w:r>
+      <w:proofErr w:type="spellEnd"/>
+      <w:r>
+        <w:rPr>
+          <w:rFonts w:eastAsiaTheme="minorEastAsia"/>
+        </w:rPr>
+        <w:t xml:space="preserve"> que o valor de </w:t>
       </w:r>
       <m:oMath>
         <m:r>
           <w:rPr>
-            <w:rFonts w:ascii="Cambria Math" w:hAnsi="Cambria Math"/>
-            <w:highlight w:val="yellow"/>
+            <w:rFonts w:ascii="Cambria Math" w:eastAsiaTheme="minorEastAsia" w:hAnsi="Cambria Math"/>
           </w:rPr>
           <m:t>η</m:t>
         </m:r>
@@ -671,98 +774,16 @@
       <w:r>
         <w:rPr>
           <w:rFonts w:eastAsiaTheme="minorEastAsia"/>
-          <w:highlight w:val="yellow"/>
-        </w:rPr>
-        <w:t xml:space="preserve"> </w:t>
-      </w:r>
-      <w:r>
-        <w:rPr>
-          <w:highlight w:val="yellow"/>
-        </w:rPr>
-        <w:t xml:space="preserve">que converge mais rapidamente é </w:t>
+        </w:rPr>
+        <w:t xml:space="preserve"> seja inferior a </w:t>
       </w:r>
       <m:oMath>
-        <m:r>
-          <w:rPr>
-            <w:rFonts w:ascii="Cambria Math" w:hAnsi="Cambria Math"/>
-            <w:highlight w:val="yellow"/>
-          </w:rPr>
-          <m:t>η=</m:t>
-        </m:r>
-        <m:f>
-          <m:fPr>
-            <m:ctrlPr>
-              <w:rPr>
-                <w:rFonts w:ascii="Cambria Math" w:hAnsi="Cambria Math"/>
-                <w:i/>
-                <w:highlight w:val="yellow"/>
-              </w:rPr>
-            </m:ctrlPr>
-          </m:fPr>
-          <m:num>
-            <m:r>
-              <w:rPr>
-                <w:rFonts w:ascii="Cambria Math" w:hAnsi="Cambria Math"/>
-                <w:highlight w:val="yellow"/>
-              </w:rPr>
-              <m:t>1</m:t>
-            </m:r>
-          </m:num>
-          <m:den>
-            <m:r>
-              <w:rPr>
-                <w:rFonts w:ascii="Cambria Math" w:hAnsi="Cambria Math"/>
-                <w:highlight w:val="yellow"/>
-              </w:rPr>
-              <m:t>a</m:t>
-            </m:r>
-          </m:den>
-        </m:f>
-      </m:oMath>
-      <w:r>
-        <w:rPr>
-          <w:rFonts w:eastAsiaTheme="minorEastAsia"/>
-          <w:highlight w:val="yellow"/>
-        </w:rPr>
-        <w:t xml:space="preserve"> ,pois:</w:t>
-      </w:r>
-    </w:p>
-    <w:p>
-      <w:pPr>
-        <w:rPr>
-          <w:rFonts w:eastAsiaTheme="minorEastAsia"/>
-          <w:highlight w:val="yellow"/>
-        </w:rPr>
-      </w:pPr>
-    </w:p>
-    <w:p>
-      <w:pPr>
-        <w:rPr>
-          <w:rFonts w:eastAsiaTheme="minorEastAsia"/>
-        </w:rPr>
-      </w:pPr>
-      <w:r>
-        <w:rPr>
-          <w:rFonts w:eastAsiaTheme="minorEastAsia"/>
-          <w:highlight w:val="yellow"/>
-        </w:rPr>
-        <w:t xml:space="preserve">E o valor que faz  o algoritmo oscilar (estar no divergence threshold) será </w:t>
-      </w:r>
-      <m:oMath>
-        <m:r>
-          <w:rPr>
-            <w:rFonts w:ascii="Cambria Math" w:eastAsiaTheme="minorEastAsia" w:hAnsi="Cambria Math"/>
-            <w:highlight w:val="yellow"/>
-          </w:rPr>
-          <m:t>η=</m:t>
-        </m:r>
         <m:f>
           <m:fPr>
             <m:ctrlPr>
               <w:rPr>
                 <w:rFonts w:ascii="Cambria Math" w:eastAsiaTheme="minorEastAsia" w:hAnsi="Cambria Math"/>
                 <w:i/>
-                <w:highlight w:val="yellow"/>
               </w:rPr>
             </m:ctrlPr>
           </m:fPr>
@@ -770,7 +791,6 @@
             <m:r>
               <w:rPr>
                 <w:rFonts w:ascii="Cambria Math" w:eastAsiaTheme="minorEastAsia" w:hAnsi="Cambria Math"/>
-                <w:highlight w:val="yellow"/>
               </w:rPr>
               <m:t>2</m:t>
             </m:r>
@@ -779,7 +799,6 @@
             <m:r>
               <w:rPr>
                 <w:rFonts w:ascii="Cambria Math" w:eastAsiaTheme="minorEastAsia" w:hAnsi="Cambria Math"/>
-                <w:highlight w:val="yellow"/>
               </w:rPr>
               <m:t>a</m:t>
             </m:r>
@@ -789,9 +808,116 @@
       <w:r>
         <w:rPr>
           <w:rFonts w:eastAsiaTheme="minorEastAsia"/>
-          <w:highlight w:val="yellow"/>
-        </w:rPr>
-        <w:t xml:space="preserve"> pois:</w:t>
+        </w:rPr>
+        <w:t xml:space="preserve"> que corresponde ao </w:t>
+      </w:r>
+      <w:proofErr w:type="spellStart"/>
+      <w:r>
+        <w:rPr>
+          <w:rFonts w:eastAsiaTheme="minorEastAsia"/>
+        </w:rPr>
+        <w:t>divergence</w:t>
+      </w:r>
+      <w:proofErr w:type="spellEnd"/>
+      <w:r>
+        <w:rPr>
+          <w:rFonts w:eastAsiaTheme="minorEastAsia"/>
+        </w:rPr>
+        <w:t xml:space="preserve"> </w:t>
+      </w:r>
+      <w:proofErr w:type="spellStart"/>
+      <w:r>
+        <w:rPr>
+          <w:rFonts w:eastAsiaTheme="minorEastAsia"/>
+        </w:rPr>
+        <w:t>threshold</w:t>
+      </w:r>
+      <w:proofErr w:type="spellEnd"/>
+      <w:r>
+        <w:rPr>
+          <w:rFonts w:eastAsiaTheme="minorEastAsia"/>
+        </w:rPr>
+        <w:t xml:space="preserve"> </w:t>
+      </w:r>
+      <w:proofErr w:type="gramStart"/>
+      <w:r>
+        <w:rPr>
+          <w:rFonts w:eastAsiaTheme="minorEastAsia"/>
+        </w:rPr>
+        <w:t>( neste</w:t>
+      </w:r>
+      <w:proofErr w:type="gramEnd"/>
+      <w:r>
+        <w:rPr>
+          <w:rFonts w:eastAsiaTheme="minorEastAsia"/>
+        </w:rPr>
+        <w:t xml:space="preserve"> caso </w:t>
+      </w:r>
+      <m:oMath>
+        <m:sSup>
+          <m:sSupPr>
+            <m:ctrlPr>
+              <w:rPr>
+                <w:rFonts w:ascii="Cambria Math" w:eastAsiaTheme="minorEastAsia" w:hAnsi="Cambria Math"/>
+                <w:i/>
+              </w:rPr>
+            </m:ctrlPr>
+          </m:sSupPr>
+          <m:e>
+            <m:r>
+              <w:rPr>
+                <w:rFonts w:ascii="Cambria Math" w:eastAsiaTheme="minorEastAsia" w:hAnsi="Cambria Math"/>
+              </w:rPr>
+              <m:t>-x</m:t>
+            </m:r>
+          </m:e>
+          <m:sup>
+            <m:r>
+              <w:rPr>
+                <w:rFonts w:ascii="Cambria Math" w:eastAsiaTheme="minorEastAsia" w:hAnsi="Cambria Math"/>
+              </w:rPr>
+              <m:t>(t)</m:t>
+            </m:r>
+          </m:sup>
+        </m:sSup>
+        <m:r>
+          <w:rPr>
+            <w:rFonts w:ascii="Cambria Math" w:eastAsiaTheme="minorEastAsia" w:hAnsi="Cambria Math"/>
+          </w:rPr>
+          <m:t>=</m:t>
+        </m:r>
+        <m:sSup>
+          <m:sSupPr>
+            <m:ctrlPr>
+              <w:rPr>
+                <w:rFonts w:ascii="Cambria Math" w:eastAsiaTheme="minorEastAsia" w:hAnsi="Cambria Math"/>
+                <w:i/>
+              </w:rPr>
+            </m:ctrlPr>
+          </m:sSupPr>
+          <m:e>
+            <m:r>
+              <w:rPr>
+                <w:rFonts w:ascii="Cambria Math" w:eastAsiaTheme="minorEastAsia" w:hAnsi="Cambria Math"/>
+              </w:rPr>
+              <m:t>x</m:t>
+            </m:r>
+          </m:e>
+          <m:sup>
+            <m:r>
+              <w:rPr>
+                <w:rFonts w:ascii="Cambria Math" w:eastAsiaTheme="minorEastAsia" w:hAnsi="Cambria Math"/>
+              </w:rPr>
+              <m:t>(t+1)</m:t>
+            </m:r>
+          </m:sup>
+        </m:sSup>
+      </m:oMath>
+      <w:r>
+        <w:rPr>
+          <w:rFonts w:eastAsiaTheme="minorEastAsia"/>
+        </w:rPr>
+        <w:t>):</w:t>
       </w:r>
     </w:p>
     <w:p>
@@ -824,9 +950,24 @@
     </w:p>
     <w:p>
       <w:pPr>
-        <w:pStyle w:val="Heading1"/>
+        <w:rPr>
+          <w:rFonts w:eastAsiaTheme="minorEastAsia"/>
+        </w:rPr>
       </w:pPr>
-      <w:r>
+    </w:p>
+    <w:p>
+      <w:pPr>
+        <w:rPr>
+          <w:rFonts w:eastAsiaTheme="minorEastAsia"/>
+        </w:rPr>
+      </w:pPr>
+    </w:p>
+    <w:p>
+      <w:pPr>
+        <w:pStyle w:val="Ttulo1"/>
+      </w:pPr>
+      <w:r>
+        <w:lastRenderedPageBreak/>
         <w:t>1.</w:t>
       </w:r>
       <w:r>
@@ -857,7 +998,13 @@
         <w:t xml:space="preserve"> </w:t>
       </w:r>
       <w:r>
-        <w:t xml:space="preserve">que converge mais rapidamente é </w:t>
+        <w:t xml:space="preserve">que </w:t>
+      </w:r>
+      <w:r>
+        <w:t>faz o algoritmo convergir</w:t>
+      </w:r>
+      <w:r>
+        <w:t xml:space="preserve"> mais rapidamente é </w:t>
       </w:r>
       <m:oMath>
         <m:r>
@@ -899,18 +1046,69 @@
         </w:rPr>
         <w:t xml:space="preserve"> ,pois:</w:t>
       </w:r>
-    </w:p>
-    <w:p>
-      <w:pPr>
-        <w:rPr>
-          <w:rFonts w:eastAsiaTheme="minorEastAsia"/>
-        </w:rPr>
-      </w:pPr>
-      <w:r>
-        <w:rPr>
-          <w:rFonts w:eastAsiaTheme="minorEastAsia"/>
-        </w:rPr>
-        <w:t>[TIRAR FOTO DE FORMULAS E POR AQUI OU ESCREVER E TIRAR FOTO]</w:t>
+      <w:r>
+        <w:rPr>
+          <w:rFonts w:eastAsiaTheme="minorEastAsia"/>
+          <w:noProof/>
+        </w:rPr>
+        <w:t xml:space="preserve"> </w:t>
+      </w:r>
+      <w:r>
+        <w:rPr>
+          <w:rFonts w:eastAsiaTheme="minorEastAsia"/>
+          <w:noProof/>
+        </w:rPr>
+        <w:drawing>
+          <wp:inline distT="0" distB="0" distL="0" distR="0" wp14:anchorId="50C21D71" wp14:editId="41F05BC8">
+            <wp:extent cx="2514600" cy="5705475"/>
+            <wp:effectExtent l="4762" t="0" r="4763" b="4762"/>
+            <wp:docPr id="2" name="Imagem 2" descr="C:\Users\ASUS\Downloads\22662667_1984960398446695_815615936_o.jpg"/>
+            <wp:cNvGraphicFramePr>
+              <a:graphicFrameLocks xmlns:a="http://schemas.openxmlformats.org/drawingml/2006/main" noChangeAspect="1"/>
+            </wp:cNvGraphicFramePr>
+            <a:graphic xmlns:a="http://schemas.openxmlformats.org/drawingml/2006/main">
+              <a:graphicData uri="http://schemas.openxmlformats.org/drawingml/2006/picture">
+                <pic:pic xmlns:pic="http://schemas.openxmlformats.org/drawingml/2006/picture">
+                  <pic:nvPicPr>
+                    <pic:cNvPr id="0" name="Picture 1" descr="C:\Users\ASUS\Downloads\22662667_1984960398446695_815615936_o.jpg"/>
+                    <pic:cNvPicPr>
+                      <a:picLocks noChangeAspect="1" noChangeArrowheads="1"/>
+                    </pic:cNvPicPr>
+                  </pic:nvPicPr>
+                  <pic:blipFill rotWithShape="1">
+                    <a:blip r:embed="rId4">
+                      <a:extLst>
+                        <a:ext uri="{28A0092B-C50C-407E-A947-70E740481C1C}">
+                          <a14:useLocalDpi xmlns:a14="http://schemas.microsoft.com/office/drawing/2010/main" val="0"/>
+                        </a:ext>
+                      </a:extLst>
+                    </a:blip>
+                    <a:srcRect l="53357" t="15496" b="5165"/>
+                    <a:stretch/>
+                  </pic:blipFill>
+                  <pic:spPr bwMode="auto">
+                    <a:xfrm rot="16200000">
+                      <a:off x="0" y="0"/>
+                      <a:ext cx="2514600" cy="5705475"/>
+                    </a:xfrm>
+                    <a:prstGeom prst="rect">
+                      <a:avLst/>
+                    </a:prstGeom>
+                    <a:noFill/>
+                    <a:ln>
+                      <a:noFill/>
+                    </a:ln>
+                    <a:extLst>
+                      <a:ext uri="{53640926-AAD7-44D8-BBD7-CCE9431645EC}">
+                        <a14:shadowObscured xmlns:a14="http://schemas.microsoft.com/office/drawing/2010/main"/>
+                      </a:ext>
+                    </a:extLst>
+                  </pic:spPr>
+                </pic:pic>
+              </a:graphicData>
+            </a:graphic>
+          </wp:inline>
+        </w:drawing>
       </w:r>
     </w:p>
     <w:p>
@@ -926,11 +1124,17 @@
           <w:rFonts w:eastAsiaTheme="minorEastAsia"/>
         </w:rPr>
       </w:pPr>
-      <w:r>
-        <w:rPr>
-          <w:rFonts w:eastAsiaTheme="minorEastAsia"/>
-        </w:rPr>
-        <w:lastRenderedPageBreak/>
+    </w:p>
+    <w:p>
+      <w:pPr>
+        <w:rPr>
+          <w:rFonts w:eastAsiaTheme="minorEastAsia"/>
+        </w:rPr>
+      </w:pPr>
+      <w:r>
+        <w:rPr>
+          <w:rFonts w:eastAsiaTheme="minorEastAsia"/>
+        </w:rPr>
         <w:t xml:space="preserve">Não. Basta o </w:t>
       </w:r>
       <m:oMath>
@@ -1011,23 +1215,81 @@
       </w:r>
     </w:p>
     <w:p>
-      <w:r>
+      <w:pPr>
         <w:rPr>
           <w:rFonts w:ascii="Cambria Math" w:hAnsi="Cambria Math" w:cs="Cambria Math"/>
-        </w:rPr>
-        <w:t>[POR FORMULA INICIAL E SEU DESENVOLVIMENTO AQUI]</w:t>
-      </w:r>
-    </w:p>
-    <w:p>
-      <w:pPr>
-        <w:rPr>
-          <w:rFonts w:eastAsiaTheme="minorEastAsia"/>
+          <w:noProof/>
         </w:rPr>
       </w:pPr>
     </w:p>
     <w:p>
       <w:pPr>
-        <w:pStyle w:val="Heading1"/>
+        <w:jc w:val="center"/>
+        <w:rPr>
+          <w:rFonts w:eastAsiaTheme="minorEastAsia"/>
+        </w:rPr>
+      </w:pPr>
+      <w:r>
+        <w:rPr>
+          <w:rFonts w:ascii="Cambria Math" w:hAnsi="Cambria Math" w:cs="Cambria Math"/>
+          <w:noProof/>
+        </w:rPr>
+        <w:drawing>
+          <wp:inline distT="0" distB="0" distL="0" distR="0">
+            <wp:extent cx="4019550" cy="1668896"/>
+            <wp:effectExtent l="0" t="0" r="0" b="7620"/>
+            <wp:docPr id="3" name="Imagem 3" descr="C:\Users\ASUS\Downloads\22662805_1984964315112970_182982860_o.jpg"/>
+            <wp:cNvGraphicFramePr>
+              <a:graphicFrameLocks xmlns:a="http://schemas.openxmlformats.org/drawingml/2006/main" noChangeAspect="1"/>
+            </wp:cNvGraphicFramePr>
+            <a:graphic xmlns:a="http://schemas.openxmlformats.org/drawingml/2006/main">
+              <a:graphicData uri="http://schemas.openxmlformats.org/drawingml/2006/picture">
+                <pic:pic xmlns:pic="http://schemas.openxmlformats.org/drawingml/2006/picture">
+                  <pic:nvPicPr>
+                    <pic:cNvPr id="0" name="Picture 2" descr="C:\Users\ASUS\Downloads\22662805_1984964315112970_182982860_o.jpg"/>
+                    <pic:cNvPicPr>
+                      <a:picLocks noChangeAspect="1" noChangeArrowheads="1"/>
+                    </pic:cNvPicPr>
+                  </pic:nvPicPr>
+                  <pic:blipFill rotWithShape="1">
+                    <a:blip r:embed="rId5">
+                      <a:extLst>
+                        <a:ext uri="{28A0092B-C50C-407E-A947-70E740481C1C}">
+                          <a14:useLocalDpi xmlns:a14="http://schemas.microsoft.com/office/drawing/2010/main" val="0"/>
+                        </a:ext>
+                      </a:extLst>
+                    </a:blip>
+                    <a:srcRect t="32053" b="36821"/>
+                    <a:stretch/>
+                  </pic:blipFill>
+                  <pic:spPr bwMode="auto">
+                    <a:xfrm>
+                      <a:off x="0" y="0"/>
+                      <a:ext cx="4027682" cy="1672272"/>
+                    </a:xfrm>
+                    <a:prstGeom prst="rect">
+                      <a:avLst/>
+                    </a:prstGeom>
+                    <a:noFill/>
+                    <a:ln>
+                      <a:noFill/>
+                    </a:ln>
+                    <a:extLst>
+                      <a:ext uri="{53640926-AAD7-44D8-BBD7-CCE9431645EC}">
+                        <a14:shadowObscured xmlns:a14="http://schemas.microsoft.com/office/drawing/2010/main"/>
+                      </a:ext>
+                    </a:extLst>
+                  </pic:spPr>
+                </pic:pic>
+              </a:graphicData>
+            </a:graphic>
+          </wp:inline>
+        </w:drawing>
+      </w:r>
+    </w:p>
+    <w:p>
+      <w:pPr>
+        <w:pStyle w:val="Ttulo1"/>
       </w:pPr>
       <w:r>
         <w:t>2.1)</w:t>
@@ -1035,7 +1297,7 @@
     </w:p>
     <w:tbl>
       <w:tblPr>
-        <w:tblStyle w:val="TableGrid"/>
+        <w:tblStyle w:val="Tabelacomgrelha"/>
         <w:tblW w:w="0" w:type="auto"/>
         <w:tblLook w:val="04A0" w:firstRow="1" w:lastRow="0" w:firstColumn="1" w:lastColumn="0" w:noHBand="0" w:noVBand="1"/>
       </w:tblPr>
@@ -1353,9 +1615,10 @@
     </w:tbl>
     <w:p>
       <w:pPr>
-        <w:pStyle w:val="Heading1"/>
+        <w:pStyle w:val="Ttulo1"/>
       </w:pPr>
       <w:r>
+        <w:lastRenderedPageBreak/>
         <w:t>2.2)</w:t>
       </w:r>
     </w:p>
@@ -1520,7 +1783,7 @@
     </w:p>
     <w:p>
       <w:pPr>
-        <w:pStyle w:val="Heading1"/>
+        <w:pStyle w:val="Ttulo1"/>
       </w:pPr>
       <w:r>
         <w:t>2.3)</w:t>
@@ -1531,10 +1794,22 @@
       <w:pPr>
         <w:rPr>
           <w:rFonts w:eastAsiaTheme="minorEastAsia"/>
+          <w:u w:val="single"/>
         </w:rPr>
       </w:pPr>
       <w:r>
-        <w:t xml:space="preserve">Não [PORQUE NAO SEI BEM], porque ao aumentar a em </w:t>
+        <w:t xml:space="preserve">Não, porque ao aumentar </w:t>
+      </w:r>
+      <m:oMath>
+        <m:r>
+          <w:rPr>
+            <w:rFonts w:ascii="Cambria Math" w:hAnsi="Cambria Math"/>
+          </w:rPr>
+          <m:t>a</m:t>
+        </m:r>
+      </m:oMath>
+      <w:r>
+        <w:t xml:space="preserve"> em </w:t>
       </w:r>
       <m:oMath>
         <m:sSup>
@@ -1608,7 +1883,19 @@
         <w:rPr>
           <w:rFonts w:eastAsiaTheme="minorEastAsia"/>
         </w:rPr>
-        <w:t xml:space="preserve"> enquante que neste caso, ao aumentar a largura do vale (a) tal tarefa é dificultada pois o algoritmo aproxima-se cada vez mais lentamente do centro devido à direção do gradiente. Assim quanto maior for </w:t>
+        <w:t xml:space="preserve"> enquanto</w:t>
+      </w:r>
+      <w:r>
+        <w:rPr>
+          <w:rFonts w:eastAsiaTheme="minorEastAsia"/>
+        </w:rPr>
+        <w:t xml:space="preserve"> que neste caso, </w:t>
+      </w:r>
+      <w:r>
+        <w:rPr>
+          <w:rFonts w:eastAsiaTheme="minorEastAsia"/>
+        </w:rPr>
+        <w:t>ao aumentar a largura do vale (</w:t>
       </w:r>
       <m:oMath>
         <m:r>
@@ -1622,7 +1909,96 @@
         <w:rPr>
           <w:rFonts w:eastAsiaTheme="minorEastAsia"/>
         </w:rPr>
-        <w:t xml:space="preserve"> maior será o número mínimo de iterações.</w:t>
+        <w:t xml:space="preserve">) tal tarefa é dificultada pois o algoritmo aproxima-se cada vez mais lentamente do centro devido à direção do gradiente. Assim quanto maior for </w:t>
+      </w:r>
+      <m:oMath>
+        <m:r>
+          <w:rPr>
+            <w:rFonts w:ascii="Cambria Math" w:eastAsiaTheme="minorEastAsia" w:hAnsi="Cambria Math"/>
+          </w:rPr>
+          <m:t>a</m:t>
+        </m:r>
+      </m:oMath>
+      <w:r>
+        <w:rPr>
+          <w:rFonts w:eastAsiaTheme="minorEastAsia"/>
+        </w:rPr>
+        <w:t xml:space="preserve"> maior se</w:t>
+      </w:r>
+      <w:r>
+        <w:rPr>
+          <w:rFonts w:eastAsiaTheme="minorEastAsia"/>
+        </w:rPr>
+        <w:t xml:space="preserve">rá o número mínimo de iterações para funções </w:t>
+      </w:r>
+      <m:oMath>
+        <m:sSup>
+          <m:sSupPr>
+            <m:ctrlPr>
+              <w:rPr>
+                <w:rFonts w:ascii="Cambria Math" w:hAnsi="Cambria Math"/>
+                <w:i/>
+              </w:rPr>
+            </m:ctrlPr>
+          </m:sSupPr>
+          <m:e>
+            <m:r>
+              <m:rPr>
+                <m:scr m:val="double-struck"/>
+                <m:sty m:val="p"/>
+              </m:rPr>
+              <w:rPr>
+                <w:rFonts w:ascii="Cambria Math" w:hAnsi="Cambria Math" w:cs="Cambria Math"/>
+                <w:color w:val="222222"/>
+                <w:sz w:val="21"/>
+                <w:szCs w:val="21"/>
+                <w:shd w:val="clear" w:color="auto" w:fill="FFFFFF"/>
+              </w:rPr>
+              <m:t>R</m:t>
+            </m:r>
+          </m:e>
+          <m:sup>
+            <m:r>
+              <w:rPr>
+                <w:rFonts w:ascii="Cambria Math" w:hAnsi="Cambria Math"/>
+              </w:rPr>
+              <m:t>2</m:t>
+            </m:r>
+          </m:sup>
+        </m:sSup>
+      </m:oMath>
+      <w:r>
+        <w:rPr>
+          <w:rFonts w:eastAsiaTheme="minorEastAsia"/>
+        </w:rPr>
+        <w:t xml:space="preserve">. </w:t>
+      </w:r>
+      <w:r>
+        <w:rPr>
+          <w:rFonts w:eastAsiaTheme="minorEastAsia"/>
+          <w:highlight w:val="yellow"/>
+        </w:rPr>
+        <w:t>Concluindo o gradiente não toma valores igua</w:t>
+      </w:r>
+      <w:r>
+        <w:rPr>
+          <w:rFonts w:eastAsiaTheme="minorEastAsia"/>
+          <w:highlight w:val="yellow"/>
+        </w:rPr>
+        <w:t>is</w:t>
+      </w:r>
+      <w:r>
+        <w:rPr>
+          <w:rFonts w:eastAsiaTheme="minorEastAsia"/>
+          <w:highlight w:val="yellow"/>
+        </w:rPr>
+        <w:t xml:space="preserve"> em todas as variáveis</w:t>
+      </w:r>
+      <w:r>
+        <w:rPr>
+          <w:rFonts w:eastAsiaTheme="minorEastAsia"/>
+        </w:rPr>
+        <w:t xml:space="preserve"> da função.</w:t>
       </w:r>
     </w:p>
     <w:p>
@@ -1656,16 +2032,15 @@
     <w:p/>
     <w:p>
       <w:pPr>
-        <w:pStyle w:val="Heading1"/>
+        <w:pStyle w:val="Ttulo1"/>
       </w:pPr>
       <w:r>
-        <w:lastRenderedPageBreak/>
         <w:t>3.1)</w:t>
       </w:r>
     </w:p>
     <w:tbl>
       <w:tblPr>
-        <w:tblStyle w:val="TableGrid"/>
+        <w:tblStyle w:val="Tabelacomgrelha"/>
         <w:tblW w:w="8493" w:type="dxa"/>
         <w:tblLook w:val="04A0" w:firstRow="1" w:lastRow="0" w:firstColumn="1" w:lastColumn="0" w:noHBand="0" w:noVBand="1"/>
       </w:tblPr>
@@ -2322,9 +2697,6 @@
           </w:tcPr>
           <w:p>
             <w:r>
-              <w:rPr>
-                <w:highlight w:val="yellow"/>
-              </w:rPr>
               <w:t>.567?</w:t>
             </w:r>
           </w:p>
@@ -2335,9 +2707,6 @@
           </w:tcPr>
           <w:p>
             <w:r>
-              <w:rPr>
-                <w:highlight w:val="yellow"/>
-              </w:rPr>
               <w:t>1.9?</w:t>
             </w:r>
           </w:p>
@@ -2348,9 +2717,6 @@
           </w:tcPr>
           <w:p>
             <w:r>
-              <w:rPr>
-                <w:highlight w:val="yellow"/>
-              </w:rPr>
               <w:t>3.9?</w:t>
             </w:r>
           </w:p>
@@ -2359,7 +2725,7 @@
     </w:tbl>
     <w:p>
       <w:pPr>
-        <w:pStyle w:val="Heading1"/>
+        <w:pStyle w:val="Ttulo1"/>
       </w:pPr>
       <w:r>
         <w:t>3.2)</w:t>
@@ -2480,7 +2846,7 @@
     </w:p>
     <w:p>
       <w:pPr>
-        <w:pStyle w:val="Heading1"/>
+        <w:pStyle w:val="Ttulo1"/>
       </w:pPr>
       <w:r>
         <w:t>4.1)</w:t>
@@ -2488,7 +2854,7 @@
     </w:p>
     <w:tbl>
       <w:tblPr>
-        <w:tblStyle w:val="TableGrid"/>
+        <w:tblStyle w:val="Tabelacomgrelha"/>
         <w:tblW w:w="0" w:type="auto"/>
         <w:tblLook w:val="04A0" w:firstRow="1" w:lastRow="0" w:firstColumn="1" w:lastColumn="0" w:noHBand="0" w:noVBand="1"/>
       </w:tblPr>
@@ -2715,7 +3081,7 @@
     </w:tbl>
     <w:p>
       <w:pPr>
-        <w:pStyle w:val="Heading1"/>
+        <w:pStyle w:val="Ttulo1"/>
       </w:pPr>
       <w:r>
         <w:t>4.2)</w:t>
@@ -2769,7 +3135,7 @@
     </w:p>
     <w:p>
       <w:pPr>
-        <w:pStyle w:val="Heading1"/>
+        <w:pStyle w:val="Ttulo1"/>
       </w:pPr>
       <w:r>
         <w:t>4.3)</w:t>
@@ -2777,7 +3143,7 @@
     </w:p>
     <w:tbl>
       <w:tblPr>
-        <w:tblStyle w:val="TableGrid"/>
+        <w:tblStyle w:val="Tabelacomgrelha"/>
         <w:tblW w:w="0" w:type="auto"/>
         <w:tblLook w:val="04A0" w:firstRow="1" w:lastRow="0" w:firstColumn="1" w:lastColumn="0" w:noHBand="0" w:noVBand="1"/>
       </w:tblPr>
@@ -3294,16 +3660,15 @@
     <w:p/>
     <w:p>
       <w:pPr>
-        <w:pStyle w:val="Heading1"/>
+        <w:pStyle w:val="Ttulo1"/>
       </w:pPr>
       <w:r>
-        <w:lastRenderedPageBreak/>
         <w:t>4.4)</w:t>
       </w:r>
     </w:p>
     <w:tbl>
       <w:tblPr>
-        <w:tblStyle w:val="TableGrid"/>
+        <w:tblStyle w:val="Tabelacomgrelha"/>
         <w:tblW w:w="0" w:type="auto"/>
         <w:tblLook w:val="04A0" w:firstRow="1" w:lastRow="0" w:firstColumn="1" w:lastColumn="0" w:noHBand="0" w:noVBand="1"/>
       </w:tblPr>
@@ -3558,6 +3923,8 @@
             <w:r>
               <w:t>9</w:t>
             </w:r>
+            <w:bookmarkStart w:id="0" w:name="_GoBack"/>
+            <w:bookmarkEnd w:id="0"/>
           </w:p>
         </w:tc>
         <w:tc>
@@ -3627,19 +3994,7 @@
                 <w:rPr>
                   <w:rFonts w:ascii="Cambria Math" w:hAnsi="Cambria Math"/>
                 </w:rPr>
-                <m:t xml:space="preserve"> (η=</m:t>
-              </m:r>
-              <m:r>
-                <w:rPr>
-                  <w:rFonts w:ascii="Cambria Math" w:hAnsi="Cambria Math"/>
-                </w:rPr>
-                <m:t>.001</m:t>
-              </m:r>
-              <m:r>
-                <w:rPr>
-                  <w:rFonts w:ascii="Cambria Math" w:hAnsi="Cambria Math"/>
-                </w:rPr>
-                <m:t>)</m:t>
+                <m:t xml:space="preserve"> (η=.001)</m:t>
               </m:r>
             </m:oMath>
           </w:p>
@@ -3709,16 +4064,13 @@
     <w:p/>
     <w:p>
       <w:pPr>
-        <w:pStyle w:val="Heading1"/>
+        <w:pStyle w:val="Ttulo1"/>
       </w:pPr>
       <w:r>
         <w:t>4.5)</w:t>
       </w:r>
     </w:p>
-    <w:p>
-      <w:bookmarkStart w:id="0" w:name="_GoBack"/>
-      <w:bookmarkEnd w:id="0"/>
-    </w:p>
+    <w:p/>
     <w:sectPr>
       <w:pgSz w:w="11906" w:h="16838"/>
       <w:pgMar w:top="1417" w:right="1701" w:bottom="1417" w:left="1701" w:header="708" w:footer="708" w:gutter="0"/>
@@ -3730,7 +4082,7 @@
 </file>
 
 <file path=word/styles.xml><?xml version="1.0" encoding="utf-8"?>
-<w:styles xmlns:mc="http://schemas.openxmlformats.org/markup-compatibility/2006" xmlns:r="http://schemas.openxmlformats.org/officeDocument/2006/relationships" xmlns:w="http://schemas.openxmlformats.org/wordprocessingml/2006/main" xmlns:w14="http://schemas.microsoft.com/office/word/2010/wordml" xmlns:w15="http://schemas.microsoft.com/office/word/2012/wordml" xmlns:w16cid="http://schemas.microsoft.com/office/word/2016/wordml/cid" xmlns:w16se="http://schemas.microsoft.com/office/word/2015/wordml/symex" mc:Ignorable="w14 w15 w16se w16cid">
+<w:styles xmlns:mc="http://schemas.openxmlformats.org/markup-compatibility/2006" xmlns:r="http://schemas.openxmlformats.org/officeDocument/2006/relationships" xmlns:w="http://schemas.openxmlformats.org/wordprocessingml/2006/main" xmlns:w14="http://schemas.microsoft.com/office/word/2010/wordml" xmlns:w15="http://schemas.microsoft.com/office/word/2012/wordml" xmlns:w16se="http://schemas.microsoft.com/office/word/2015/wordml/symex" mc:Ignorable="w14 w15 w16se">
   <w:docDefaults>
     <w:rPrDefault>
       <w:rPr>
@@ -4127,11 +4479,11 @@
     <w:name w:val="Normal"/>
     <w:qFormat/>
   </w:style>
-  <w:style w:type="paragraph" w:styleId="Heading1">
+  <w:style w:type="paragraph" w:styleId="Ttulo1">
     <w:name w:val="heading 1"/>
     <w:basedOn w:val="Normal"/>
     <w:next w:val="Normal"/>
-    <w:link w:val="Heading1Char"/>
+    <w:link w:val="Ttulo1Carter"/>
     <w:uiPriority w:val="9"/>
     <w:qFormat/>
     <w:rsid w:val="00A74863"/>
@@ -4148,13 +4500,13 @@
       <w:szCs w:val="32"/>
     </w:rPr>
   </w:style>
-  <w:style w:type="character" w:default="1" w:styleId="DefaultParagraphFont">
+  <w:style w:type="character" w:default="1" w:styleId="Tipodeletrapredefinidodopargrafo">
     <w:name w:val="Default Paragraph Font"/>
     <w:uiPriority w:val="1"/>
     <w:semiHidden/>
     <w:unhideWhenUsed/>
   </w:style>
-  <w:style w:type="table" w:default="1" w:styleId="TableNormal">
+  <w:style w:type="table" w:default="1" w:styleId="Tabelanormal">
     <w:name w:val="Normal Table"/>
     <w:uiPriority w:val="99"/>
     <w:semiHidden/>
@@ -4169,15 +4521,15 @@
       </w:tblCellMar>
     </w:tblPr>
   </w:style>
-  <w:style w:type="numbering" w:default="1" w:styleId="NoList">
+  <w:style w:type="numbering" w:default="1" w:styleId="Semlista">
     <w:name w:val="No List"/>
     <w:uiPriority w:val="99"/>
     <w:semiHidden/>
     <w:unhideWhenUsed/>
   </w:style>
-  <w:style w:type="table" w:styleId="TableGrid">
+  <w:style w:type="table" w:styleId="Tabelacomgrelha">
     <w:name w:val="Table Grid"/>
-    <w:basedOn w:val="TableNormal"/>
+    <w:basedOn w:val="Tabelanormal"/>
     <w:uiPriority w:val="39"/>
     <w:rsid w:val="00A74863"/>
     <w:pPr>
@@ -4194,9 +4546,9 @@
       </w:tblBorders>
     </w:tblPr>
   </w:style>
-  <w:style w:type="character" w:styleId="PlaceholderText">
+  <w:style w:type="character" w:styleId="TextodoMarcadordePosio">
     <w:name w:val="Placeholder Text"/>
-    <w:basedOn w:val="DefaultParagraphFont"/>
+    <w:basedOn w:val="Tipodeletrapredefinidodopargrafo"/>
     <w:uiPriority w:val="99"/>
     <w:semiHidden/>
     <w:rsid w:val="00A74863"/>
@@ -4204,10 +4556,10 @@
       <w:color w:val="808080"/>
     </w:rPr>
   </w:style>
-  <w:style w:type="character" w:customStyle="1" w:styleId="Heading1Char">
-    <w:name w:val="Heading 1 Char"/>
-    <w:basedOn w:val="DefaultParagraphFont"/>
-    <w:link w:val="Heading1"/>
+  <w:style w:type="character" w:customStyle="1" w:styleId="Ttulo1Carter">
+    <w:name w:val="Título 1 Caráter"/>
+    <w:basedOn w:val="Tipodeletrapredefinidodopargrafo"/>
+    <w:link w:val="Ttulo1"/>
     <w:uiPriority w:val="9"/>
     <w:rsid w:val="00A74863"/>
     <w:rPr>

</xml_diff>